<commit_message>
update bab 3 algoritma
</commit_message>
<xml_diff>
--- a/SKRIPSI.docx
+++ b/SKRIPSI.docx
@@ -18990,7 +18990,7 @@
           <w:lang w:val="id-ID"/>
         </w:rPr>
         <w:drawing>
-          <wp:inline distT="0" distB="0" distL="0" distR="0" wp14:anchorId="7C04D029" wp14:editId="6F0F1EAD">
+          <wp:inline distT="0" distB="0" distL="0" distR="0" wp14:anchorId="7C04D029" wp14:editId="4966C54F">
             <wp:extent cx="4761245" cy="1746250"/>
             <wp:effectExtent l="0" t="0" r="1270" b="0"/>
             <wp:docPr id="1164547175" name="Picture 1"/>
@@ -20588,6 +20588,7 @@
           <w:id w:val="888074580"/>
           <w:citation/>
         </w:sdtPr>
+        <w:sdtEndPr/>
         <w:sdtContent>
           <w:r>
             <w:rPr>
@@ -20672,15 +20673,7 @@
           <w:szCs w:val="24"/>
           <w:lang w:val="id-ID"/>
         </w:rPr>
-        <w:t xml:space="preserve"> untuk mengekstrak dan mempelajari fitur pada berbagai tingkat abstraksi dari gambar input. Pendekatan berlapis ini memungkinkan CNN mempelajari pola dan representasi kompleks yang penting untuk membedakan wajah individu yang berbeda.</w:t>
-      </w:r>
-      <w:r>
-        <w:rPr>
-          <w:sz w:val="24"/>
-          <w:szCs w:val="24"/>
-          <w:lang w:val="id-ID"/>
-        </w:rPr>
-        <w:t xml:space="preserve"> </w:t>
+        <w:t xml:space="preserve"> untuk mengekstrak dan mempelajari fitur pada berbagai tingkat abstraksi dari gambar input. Pendekatan berlapis ini memungkinkan CNN mempelajari pola dan representasi kompleks yang penting untuk membedakan wajah individu yang berbeda. </w:t>
       </w:r>
       <w:r>
         <w:rPr>
@@ -20704,23 +20697,7 @@
           <w:szCs w:val="24"/>
           <w:lang w:val="id-ID"/>
         </w:rPr>
-        <w:t xml:space="preserve"> </w:t>
-      </w:r>
-      <w:r>
-        <w:rPr>
-          <w:sz w:val="24"/>
-          <w:szCs w:val="24"/>
-          <w:lang w:val="id-ID"/>
-        </w:rPr>
-        <w:t>algoritma pembelajaran mesin</w:t>
-      </w:r>
-      <w:r>
-        <w:rPr>
-          <w:sz w:val="24"/>
-          <w:szCs w:val="24"/>
-          <w:lang w:val="id-ID"/>
-        </w:rPr>
-        <w:t xml:space="preserve"> untuk mengklasifikasi </w:t>
+        <w:t xml:space="preserve"> algoritma pembelajaran mesin untuk mengklasifikasi </w:t>
       </w:r>
       <w:r>
         <w:rPr>
@@ -20928,6 +20905,56 @@
           <w:szCs w:val="24"/>
           <w:lang w:val="id-ID"/>
         </w:rPr>
+        <w:t xml:space="preserve"> yang memungkinkan untuk menjalankan program python tanpa perlu repot melakukan instalasi atau mengunduh </w:t>
+      </w:r>
+      <w:r>
+        <w:rPr>
+          <w:i/>
+          <w:iCs/>
+          <w:sz w:val="24"/>
+          <w:szCs w:val="24"/>
+          <w:lang w:val="id-ID"/>
+        </w:rPr>
+        <w:t>text editor</w:t>
+      </w:r>
+      <w:r>
+        <w:rPr>
+          <w:sz w:val="24"/>
+          <w:szCs w:val="24"/>
+          <w:lang w:val="id-ID"/>
+        </w:rPr>
+        <w:t xml:space="preserve"> terlebih dulu.</w:t>
+      </w:r>
+      <w:r>
+        <w:rPr>
+          <w:sz w:val="24"/>
+          <w:szCs w:val="24"/>
+          <w:lang w:val="id-ID"/>
+        </w:rPr>
+        <w:t xml:space="preserve"> Setelah </w:t>
+      </w:r>
+      <w:r>
+        <w:rPr>
+          <w:sz w:val="24"/>
+          <w:szCs w:val="24"/>
+          <w:lang w:val="id-ID"/>
+        </w:rPr>
+        <w:t>melalui pengolahan hingga pengujian data</w:t>
+      </w:r>
+      <w:r>
+        <w:rPr>
+          <w:sz w:val="24"/>
+          <w:szCs w:val="24"/>
+          <w:lang w:val="id-ID"/>
+        </w:rPr>
+        <w:t>, modul yang sudah dibuat</w:t>
+      </w:r>
+      <w:r>
+        <w:rPr>
+          <w:sz w:val="24"/>
+          <w:szCs w:val="24"/>
+          <w:lang w:val="id-ID"/>
+        </w:rPr>
         <w:t xml:space="preserve"> </w:t>
       </w:r>
       <w:r>
@@ -20936,57 +20963,7 @@
           <w:szCs w:val="24"/>
           <w:lang w:val="id-ID"/>
         </w:rPr>
-        <w:t xml:space="preserve">yang </w:t>
-      </w:r>
-      <w:r>
-        <w:rPr>
-          <w:sz w:val="24"/>
-          <w:szCs w:val="24"/>
-          <w:lang w:val="id-ID"/>
-        </w:rPr>
-        <w:t xml:space="preserve">memungkinkan untuk menjalankan program python tanpa perlu repot melakukan instalasi atau mengunduh </w:t>
-      </w:r>
-      <w:r>
-        <w:rPr>
-          <w:i/>
-          <w:iCs/>
-          <w:sz w:val="24"/>
-          <w:szCs w:val="24"/>
-          <w:lang w:val="id-ID"/>
-        </w:rPr>
-        <w:t>text editor</w:t>
-      </w:r>
-      <w:r>
-        <w:rPr>
-          <w:sz w:val="24"/>
-          <w:szCs w:val="24"/>
-          <w:lang w:val="id-ID"/>
-        </w:rPr>
-        <w:t xml:space="preserve"> terlebih dulu.</w:t>
-      </w:r>
-      <w:r>
-        <w:rPr>
-          <w:sz w:val="24"/>
-          <w:szCs w:val="24"/>
-          <w:lang w:val="id-ID"/>
-        </w:rPr>
-        <w:t xml:space="preserve"> Setelah </w:t>
-      </w:r>
-      <w:r>
-        <w:rPr>
-          <w:sz w:val="24"/>
-          <w:szCs w:val="24"/>
-          <w:lang w:val="id-ID"/>
-        </w:rPr>
-        <w:t>melalui pengolahan hingga pengujian data</w:t>
-      </w:r>
-      <w:r>
-        <w:rPr>
-          <w:sz w:val="24"/>
-          <w:szCs w:val="24"/>
-          <w:lang w:val="id-ID"/>
-        </w:rPr>
-        <w:t>, modul yang sudah dibuat</w:t>
+        <w:t>diterapkan kedalam sebuah sistem kehadiran.</w:t>
       </w:r>
       <w:r>
         <w:rPr>
@@ -21002,22 +20979,6 @@
           <w:szCs w:val="24"/>
           <w:lang w:val="id-ID"/>
         </w:rPr>
-        <w:t>diterapkan kedalam sebuah sistem kehadiran.</w:t>
-      </w:r>
-      <w:r>
-        <w:rPr>
-          <w:sz w:val="24"/>
-          <w:szCs w:val="24"/>
-          <w:lang w:val="id-ID"/>
-        </w:rPr>
-        <w:t xml:space="preserve"> </w:t>
-      </w:r>
-      <w:r>
-        <w:rPr>
-          <w:sz w:val="24"/>
-          <w:szCs w:val="24"/>
-          <w:lang w:val="id-ID"/>
-        </w:rPr>
         <w:t xml:space="preserve">Sistem kehadiran yang dibuat berbasis web dengan menggunakan </w:t>
       </w:r>
       <w:r>
@@ -21034,15 +20995,7 @@
           <w:szCs w:val="24"/>
           <w:lang w:val="id-ID"/>
         </w:rPr>
-        <w:t xml:space="preserve"> L</w:t>
-      </w:r>
-      <w:r>
-        <w:rPr>
-          <w:sz w:val="24"/>
-          <w:szCs w:val="24"/>
-          <w:lang w:val="id-ID"/>
-        </w:rPr>
-        <w:t xml:space="preserve">aravel adalah </w:t>
+        <w:t xml:space="preserve"> Laravel adalah </w:t>
       </w:r>
       <w:r>
         <w:rPr>
@@ -21300,6 +21253,7 @@
     <w:p>
       <w:pPr>
         <w:pStyle w:val="Heading2"/>
+        <w:spacing w:line="480" w:lineRule="auto"/>
         <w:rPr>
           <w:lang w:val="id-ID"/>
         </w:rPr>
@@ -21309,6 +21263,3097 @@
           <w:lang w:val="id-ID"/>
         </w:rPr>
         <w:t>Algoritma</w:t>
+      </w:r>
+    </w:p>
+    <w:p>
+      <w:pPr>
+        <w:spacing w:line="480" w:lineRule="auto"/>
+        <w:ind w:left="360" w:firstLine="360"/>
+        <w:jc w:val="both"/>
+        <w:rPr>
+          <w:szCs w:val="24"/>
+          <w:lang w:val="id-ID"/>
+        </w:rPr>
+      </w:pPr>
+      <w:r>
+        <w:rPr>
+          <w:lang w:val="id-ID"/>
+        </w:rPr>
+        <w:t>Pada</w:t>
+      </w:r>
+      <w:r>
+        <w:rPr>
+          <w:lang w:val="id-ID"/>
+        </w:rPr>
+        <w:t xml:space="preserve"> penelitian ini,</w:t>
+      </w:r>
+      <w:r>
+        <w:rPr>
+          <w:lang w:val="id-ID"/>
+        </w:rPr>
+        <w:t xml:space="preserve"> </w:t>
+      </w:r>
+      <w:r>
+        <w:rPr>
+          <w:lang w:val="id-ID"/>
+        </w:rPr>
+        <w:t xml:space="preserve">algoritma </w:t>
+      </w:r>
+      <w:r>
+        <w:rPr>
+          <w:i/>
+          <w:iCs/>
+          <w:lang w:val="id-ID"/>
+        </w:rPr>
+        <w:t xml:space="preserve">Haar Cascade </w:t>
+      </w:r>
+      <w:r>
+        <w:rPr>
+          <w:lang w:val="id-ID"/>
+        </w:rPr>
+        <w:t xml:space="preserve">dan </w:t>
+      </w:r>
+      <w:r>
+        <w:rPr>
+          <w:i/>
+          <w:iCs/>
+          <w:lang w:val="id-ID"/>
+        </w:rPr>
+        <w:t xml:space="preserve">Convolutional Neural Netweok </w:t>
+      </w:r>
+      <w:r>
+        <w:rPr>
+          <w:lang w:val="id-ID"/>
+        </w:rPr>
+        <w:t xml:space="preserve">dikombinasikan guna </w:t>
+      </w:r>
+      <w:r>
+        <w:rPr>
+          <w:lang w:val="id-ID"/>
+        </w:rPr>
+        <w:t>mencapai</w:t>
+      </w:r>
+      <w:r>
+        <w:rPr>
+          <w:lang w:val="id-ID"/>
+        </w:rPr>
+        <w:t xml:space="preserve"> hasil yang efisien dari </w:t>
+      </w:r>
+      <w:r>
+        <w:rPr>
+          <w:lang w:val="id-ID"/>
+        </w:rPr>
+        <w:t xml:space="preserve">pengenalan wajah atau </w:t>
+      </w:r>
+      <w:r>
+        <w:rPr>
+          <w:i/>
+          <w:iCs/>
+          <w:lang w:val="id-ID"/>
+        </w:rPr>
+        <w:t xml:space="preserve">face recognition </w:t>
+      </w:r>
+      <w:r>
+        <w:rPr>
+          <w:lang w:val="id-ID"/>
+        </w:rPr>
+        <w:t>pada sistem absensi</w:t>
+      </w:r>
+      <w:r>
+        <w:rPr>
+          <w:lang w:val="id-ID"/>
+        </w:rPr>
+        <w:t xml:space="preserve"> yang dirancang</w:t>
+      </w:r>
+      <w:r>
+        <w:rPr>
+          <w:lang w:val="id-ID"/>
+        </w:rPr>
+        <w:t>.</w:t>
+      </w:r>
+      <w:r>
+        <w:rPr>
+          <w:lang w:val="id-ID"/>
+        </w:rPr>
+        <w:t xml:space="preserve"> </w:t>
+      </w:r>
+      <w:r>
+        <w:rPr>
+          <w:lang w:val="id-ID"/>
+        </w:rPr>
+        <w:t xml:space="preserve">Algoritma </w:t>
+      </w:r>
+      <w:r>
+        <w:rPr>
+          <w:i/>
+          <w:iCs/>
+          <w:lang w:val="id-ID"/>
+        </w:rPr>
+        <w:t xml:space="preserve">Haar Cascade </w:t>
+      </w:r>
+      <w:r>
+        <w:rPr>
+          <w:lang w:val="id-ID"/>
+        </w:rPr>
+        <w:t xml:space="preserve">digunakan sebagai pembelajaran mesin untuk </w:t>
+      </w:r>
+      <w:r>
+        <w:rPr>
+          <w:i/>
+          <w:iCs/>
+          <w:lang w:val="id-ID"/>
+        </w:rPr>
+        <w:t xml:space="preserve">object detection </w:t>
+      </w:r>
+      <w:r>
+        <w:rPr>
+          <w:szCs w:val="24"/>
+          <w:lang w:val="id-ID"/>
+        </w:rPr>
+        <w:lastRenderedPageBreak/>
+        <w:t xml:space="preserve">wajah, sedangkan algoritma </w:t>
+      </w:r>
+      <w:r>
+        <w:rPr>
+          <w:i/>
+          <w:iCs/>
+          <w:szCs w:val="24"/>
+          <w:lang w:val="id-ID"/>
+        </w:rPr>
+        <w:t>Convolutional Neural Network</w:t>
+      </w:r>
+      <w:r>
+        <w:rPr>
+          <w:szCs w:val="24"/>
+          <w:lang w:val="id-ID"/>
+        </w:rPr>
+        <w:t xml:space="preserve"> digunakan</w:t>
+      </w:r>
+      <w:r>
+        <w:rPr>
+          <w:szCs w:val="24"/>
+          <w:lang w:val="id-ID"/>
+        </w:rPr>
+        <w:t xml:space="preserve"> untuk mengklasifikasi wajah yang terdeteksi </w:t>
+      </w:r>
+      <w:r>
+        <w:rPr>
+          <w:szCs w:val="24"/>
+          <w:lang w:val="id-ID"/>
+        </w:rPr>
+        <w:t>agar dapat dikenali</w:t>
+      </w:r>
+      <w:r>
+        <w:rPr>
+          <w:szCs w:val="24"/>
+          <w:lang w:val="id-ID"/>
+        </w:rPr>
+        <w:t>.</w:t>
+      </w:r>
+      <w:r>
+        <w:rPr>
+          <w:szCs w:val="24"/>
+          <w:lang w:val="id-ID"/>
+        </w:rPr>
+        <w:t xml:space="preserve"> </w:t>
+      </w:r>
+      <w:r>
+        <w:rPr>
+          <w:szCs w:val="24"/>
+          <w:lang w:val="id-ID"/>
+        </w:rPr>
+        <w:t>Adapun</w:t>
+      </w:r>
+      <w:r>
+        <w:rPr>
+          <w:szCs w:val="24"/>
+          <w:lang w:val="id-ID"/>
+        </w:rPr>
+        <w:t xml:space="preserve"> cara kerja </w:t>
+      </w:r>
+      <w:r>
+        <w:rPr>
+          <w:szCs w:val="24"/>
+          <w:lang w:val="id-ID"/>
+        </w:rPr>
+        <w:t>dari gabungan kedua algoritma tersebut adalah sebagai berikut :</w:t>
+      </w:r>
+    </w:p>
+    <w:p>
+      <w:pPr>
+        <w:pStyle w:val="ListParagraph"/>
+        <w:numPr>
+          <w:ilvl w:val="0"/>
+          <w:numId w:val="33"/>
+        </w:numPr>
+        <w:spacing w:line="480" w:lineRule="auto"/>
+        <w:rPr>
+          <w:sz w:val="24"/>
+          <w:szCs w:val="24"/>
+          <w:lang w:val="id-ID"/>
+        </w:rPr>
+      </w:pPr>
+      <w:r>
+        <w:rPr>
+          <w:sz w:val="24"/>
+          <w:szCs w:val="24"/>
+          <w:lang w:val="id-ID"/>
+        </w:rPr>
+        <w:t>Pengumpulan citra</w:t>
+      </w:r>
+    </w:p>
+    <w:p>
+      <w:pPr>
+        <w:spacing w:line="480" w:lineRule="auto"/>
+        <w:ind w:left="720" w:firstLine="360"/>
+        <w:jc w:val="both"/>
+        <w:rPr>
+          <w:szCs w:val="24"/>
+          <w:lang w:val="id-ID"/>
+        </w:rPr>
+      </w:pPr>
+      <w:r>
+        <w:rPr>
+          <w:szCs w:val="24"/>
+          <w:lang w:val="id-ID"/>
+        </w:rPr>
+        <w:t xml:space="preserve">Tahap pertama diawali dengan mengumpulkan citra atau dataset wajah. </w:t>
+      </w:r>
+      <w:r>
+        <w:rPr>
+          <w:szCs w:val="24"/>
+          <w:lang w:val="id-ID"/>
+        </w:rPr>
+        <w:t>dataset</w:t>
+      </w:r>
+      <w:r>
+        <w:rPr>
+          <w:szCs w:val="24"/>
+          <w:lang w:val="id-ID"/>
+        </w:rPr>
+        <w:t xml:space="preserve"> wajah diambil menggunakan </w:t>
+      </w:r>
+      <w:r>
+        <w:rPr>
+          <w:i/>
+          <w:iCs/>
+          <w:szCs w:val="24"/>
+          <w:lang w:val="id-ID"/>
+        </w:rPr>
+        <w:t>webcam</w:t>
+      </w:r>
+      <w:r>
+        <w:rPr>
+          <w:szCs w:val="24"/>
+          <w:lang w:val="id-ID"/>
+        </w:rPr>
+        <w:t xml:space="preserve"> </w:t>
+      </w:r>
+      <w:r>
+        <w:rPr>
+          <w:szCs w:val="24"/>
+          <w:lang w:val="id-ID"/>
+        </w:rPr>
+        <w:t>l</w:t>
+      </w:r>
+      <w:r>
+        <w:rPr>
+          <w:szCs w:val="24"/>
+          <w:lang w:val="id-ID"/>
+        </w:rPr>
+        <w:t>aptop masing – masing karyawan.</w:t>
+      </w:r>
+      <w:r>
+        <w:rPr>
+          <w:szCs w:val="24"/>
+          <w:lang w:val="id-ID"/>
+        </w:rPr>
+        <w:t xml:space="preserve"> </w:t>
+      </w:r>
+      <w:r>
+        <w:rPr>
+          <w:szCs w:val="24"/>
+          <w:lang w:val="id-ID"/>
+        </w:rPr>
+        <w:t>Foto – foto</w:t>
+      </w:r>
+      <w:r>
+        <w:rPr>
+          <w:szCs w:val="24"/>
+          <w:lang w:val="id-ID"/>
+        </w:rPr>
+        <w:t xml:space="preserve"> wajah</w:t>
+      </w:r>
+      <w:r>
+        <w:rPr>
+          <w:szCs w:val="24"/>
+          <w:lang w:val="id-ID"/>
+        </w:rPr>
+        <w:t xml:space="preserve"> yang sudah diambil akan diproses</w:t>
+      </w:r>
+      <w:r>
+        <w:rPr>
+          <w:szCs w:val="24"/>
+          <w:lang w:val="id-ID"/>
+        </w:rPr>
+        <w:t xml:space="preserve"> menjadi dataset</w:t>
+      </w:r>
+      <w:r>
+        <w:rPr>
+          <w:szCs w:val="24"/>
+          <w:lang w:val="id-ID"/>
+        </w:rPr>
+        <w:t xml:space="preserve"> setelah </w:t>
+      </w:r>
+      <w:r>
+        <w:rPr>
+          <w:i/>
+          <w:iCs/>
+          <w:szCs w:val="24"/>
+          <w:lang w:val="id-ID"/>
+        </w:rPr>
+        <w:t xml:space="preserve">admin </w:t>
+      </w:r>
+      <w:r>
+        <w:rPr>
+          <w:szCs w:val="24"/>
+          <w:lang w:val="id-ID"/>
+        </w:rPr>
+        <w:t xml:space="preserve">memvalidasi </w:t>
+      </w:r>
+      <w:r>
+        <w:rPr>
+          <w:szCs w:val="24"/>
+          <w:lang w:val="id-ID"/>
+        </w:rPr>
+        <w:t>kesesuaian foto dengan</w:t>
+      </w:r>
+      <w:r>
+        <w:rPr>
+          <w:szCs w:val="24"/>
+          <w:lang w:val="id-ID"/>
+        </w:rPr>
+        <w:t xml:space="preserve"> akun karyawan</w:t>
+      </w:r>
+      <w:r>
+        <w:rPr>
+          <w:szCs w:val="24"/>
+          <w:lang w:val="id-ID"/>
+        </w:rPr>
+        <w:t xml:space="preserve"> yang mendaftarkan wajah.</w:t>
+      </w:r>
+    </w:p>
+    <w:p>
+      <w:pPr>
+        <w:pStyle w:val="ListParagraph"/>
+        <w:numPr>
+          <w:ilvl w:val="0"/>
+          <w:numId w:val="33"/>
+        </w:numPr>
+        <w:spacing w:line="480" w:lineRule="auto"/>
+        <w:rPr>
+          <w:sz w:val="24"/>
+          <w:szCs w:val="24"/>
+          <w:lang w:val="id-ID"/>
+        </w:rPr>
+      </w:pPr>
+      <w:r>
+        <w:rPr>
+          <w:i/>
+          <w:iCs/>
+          <w:sz w:val="24"/>
+          <w:szCs w:val="24"/>
+          <w:lang w:val="id-ID"/>
+        </w:rPr>
+        <w:t xml:space="preserve">Pre-processing </w:t>
+      </w:r>
+      <w:r>
+        <w:rPr>
+          <w:sz w:val="24"/>
+          <w:szCs w:val="24"/>
+          <w:lang w:val="id-ID"/>
+        </w:rPr>
+        <w:t>citra</w:t>
+      </w:r>
+    </w:p>
+    <w:p>
+      <w:pPr>
+        <w:pStyle w:val="ListParagraph"/>
+        <w:spacing w:line="480" w:lineRule="auto"/>
+        <w:ind w:left="720" w:firstLine="360"/>
+        <w:rPr>
+          <w:sz w:val="24"/>
+          <w:szCs w:val="24"/>
+          <w:lang w:val="id-ID"/>
+        </w:rPr>
+      </w:pPr>
+      <w:r>
+        <w:rPr>
+          <w:sz w:val="24"/>
+          <w:szCs w:val="24"/>
+          <w:lang w:val="id-ID"/>
+        </w:rPr>
+        <w:t>Setelah citra diakuisisi</w:t>
+      </w:r>
+      <w:r>
+        <w:rPr>
+          <w:sz w:val="24"/>
+          <w:szCs w:val="24"/>
+          <w:lang w:val="id-ID"/>
+        </w:rPr>
+        <w:t xml:space="preserve"> sebagai dataset, selanjutnya dilakukan </w:t>
+      </w:r>
+      <w:r>
+        <w:rPr>
+          <w:i/>
+          <w:iCs/>
+          <w:sz w:val="24"/>
+          <w:szCs w:val="24"/>
+          <w:lang w:val="id-ID"/>
+        </w:rPr>
+        <w:t xml:space="preserve">preprocessing </w:t>
+      </w:r>
+      <w:r>
+        <w:rPr>
+          <w:sz w:val="24"/>
+          <w:szCs w:val="24"/>
+          <w:lang w:val="id-ID"/>
+        </w:rPr>
+        <w:t xml:space="preserve">citra berupa </w:t>
+      </w:r>
+      <w:r>
+        <w:rPr>
+          <w:i/>
+          <w:iCs/>
+          <w:sz w:val="24"/>
+          <w:szCs w:val="24"/>
+          <w:lang w:val="id-ID"/>
+        </w:rPr>
+        <w:t>sca</w:t>
+      </w:r>
+      <w:r>
+        <w:rPr>
+          <w:i/>
+          <w:iCs/>
+          <w:sz w:val="24"/>
+          <w:szCs w:val="24"/>
+          <w:lang w:val="id-ID"/>
+        </w:rPr>
+        <w:t>l</w:t>
+      </w:r>
+      <w:r>
+        <w:rPr>
+          <w:i/>
+          <w:iCs/>
+          <w:sz w:val="24"/>
+          <w:szCs w:val="24"/>
+          <w:lang w:val="id-ID"/>
+        </w:rPr>
+        <w:t xml:space="preserve">ing </w:t>
+      </w:r>
+      <w:r>
+        <w:rPr>
+          <w:sz w:val="24"/>
+          <w:szCs w:val="24"/>
+          <w:lang w:val="id-ID"/>
+        </w:rPr>
+        <w:t xml:space="preserve">dan </w:t>
+      </w:r>
+      <w:r>
+        <w:rPr>
+          <w:i/>
+          <w:iCs/>
+          <w:sz w:val="24"/>
+          <w:szCs w:val="24"/>
+          <w:lang w:val="id-ID"/>
+        </w:rPr>
+        <w:t>grayscaling</w:t>
+      </w:r>
+      <w:r>
+        <w:rPr>
+          <w:sz w:val="24"/>
+          <w:szCs w:val="24"/>
+          <w:lang w:val="id-ID"/>
+        </w:rPr>
+        <w:t>.</w:t>
+      </w:r>
+      <w:r>
+        <w:rPr>
+          <w:sz w:val="24"/>
+          <w:szCs w:val="24"/>
+          <w:lang w:val="id-ID"/>
+        </w:rPr>
+        <w:t xml:space="preserve"> </w:t>
+      </w:r>
+      <w:r>
+        <w:rPr>
+          <w:i/>
+          <w:iCs/>
+          <w:sz w:val="24"/>
+          <w:szCs w:val="24"/>
+          <w:lang w:val="id-ID"/>
+        </w:rPr>
+        <w:t>Scaling</w:t>
+      </w:r>
+      <w:r>
+        <w:rPr>
+          <w:i/>
+          <w:iCs/>
+          <w:sz w:val="24"/>
+          <w:szCs w:val="24"/>
+          <w:lang w:val="id-ID"/>
+        </w:rPr>
+        <w:t xml:space="preserve"> </w:t>
+      </w:r>
+      <w:r>
+        <w:rPr>
+          <w:sz w:val="24"/>
+          <w:szCs w:val="24"/>
+          <w:lang w:val="id-ID"/>
+        </w:rPr>
+        <w:t>dilakukan untuk normalisasi ukuran gambar atau foto wajah agar</w:t>
+      </w:r>
+      <w:r>
+        <w:rPr>
+          <w:sz w:val="24"/>
+          <w:szCs w:val="24"/>
+          <w:lang w:val="id-ID"/>
+        </w:rPr>
+        <w:t xml:space="preserve"> semua gambar yang diproses memiliki dimensi yang konsisten. Sedangkan </w:t>
+      </w:r>
+      <w:r>
+        <w:rPr>
+          <w:i/>
+          <w:iCs/>
+          <w:sz w:val="24"/>
+          <w:szCs w:val="24"/>
+          <w:lang w:val="id-ID"/>
+        </w:rPr>
+        <w:t>grayscaling</w:t>
+      </w:r>
+      <w:r>
+        <w:rPr>
+          <w:sz w:val="24"/>
+          <w:szCs w:val="24"/>
+          <w:lang w:val="id-ID"/>
+        </w:rPr>
+        <w:t xml:space="preserve"> </w:t>
+      </w:r>
+      <w:r>
+        <w:rPr>
+          <w:sz w:val="24"/>
+          <w:szCs w:val="24"/>
+          <w:lang w:val="id-ID"/>
+        </w:rPr>
+        <w:t>merupakan</w:t>
+      </w:r>
+      <w:r>
+        <w:rPr>
+          <w:sz w:val="24"/>
+          <w:szCs w:val="24"/>
+          <w:lang w:val="id-ID"/>
+        </w:rPr>
+        <w:t xml:space="preserve"> </w:t>
+      </w:r>
+      <w:r>
+        <w:rPr>
+          <w:sz w:val="24"/>
+          <w:szCs w:val="24"/>
+          <w:lang w:val="id-ID"/>
+        </w:rPr>
+        <w:t>proses</w:t>
+      </w:r>
+      <w:r>
+        <w:rPr>
+          <w:sz w:val="24"/>
+          <w:szCs w:val="24"/>
+          <w:lang w:val="id-ID"/>
+        </w:rPr>
+        <w:t xml:space="preserve"> </w:t>
+      </w:r>
+      <w:r>
+        <w:rPr>
+          <w:sz w:val="24"/>
+          <w:szCs w:val="24"/>
+          <w:lang w:val="id-ID"/>
+        </w:rPr>
+        <w:t xml:space="preserve">mengkonversi atau </w:t>
+      </w:r>
+      <w:r>
+        <w:rPr>
+          <w:sz w:val="24"/>
+          <w:szCs w:val="24"/>
+          <w:lang w:val="id-ID"/>
+        </w:rPr>
+        <w:t>mengubah</w:t>
+      </w:r>
+      <w:r>
+        <w:rPr>
+          <w:sz w:val="24"/>
+          <w:szCs w:val="24"/>
+          <w:lang w:val="id-ID"/>
+        </w:rPr>
+        <w:t xml:space="preserve"> suatu citra kedalam warna-warna keabuan dengan hanya memperhatikan intensitas-intensitas cahaya atau warna yang dimiliki oleh tiap-tiap piksel</w:t>
+      </w:r>
+      <w:r>
+        <w:rPr>
+          <w:sz w:val="24"/>
+          <w:szCs w:val="24"/>
+          <w:lang w:val="id-ID"/>
+        </w:rPr>
+        <w:t>.</w:t>
+      </w:r>
+      <w:r>
+        <w:rPr>
+          <w:sz w:val="24"/>
+          <w:szCs w:val="24"/>
+          <w:lang w:val="id-ID"/>
+        </w:rPr>
+        <w:t xml:space="preserve"> </w:t>
+      </w:r>
+      <w:r>
+        <w:rPr>
+          <w:sz w:val="24"/>
+          <w:szCs w:val="24"/>
+          <w:lang w:val="id-ID"/>
+        </w:rPr>
+        <w:t xml:space="preserve">Hal ini dilakukan karena </w:t>
+      </w:r>
+      <w:r>
+        <w:rPr>
+          <w:i/>
+          <w:iCs/>
+          <w:sz w:val="24"/>
+          <w:szCs w:val="24"/>
+          <w:lang w:val="id-ID"/>
+        </w:rPr>
+        <w:t>Haar Cascade</w:t>
+      </w:r>
+      <w:r>
+        <w:rPr>
+          <w:sz w:val="24"/>
+          <w:szCs w:val="24"/>
+          <w:lang w:val="id-ID"/>
+        </w:rPr>
+        <w:t xml:space="preserve"> bekerja lebih baik dengan gambar </w:t>
+      </w:r>
+      <w:r>
+        <w:rPr>
+          <w:i/>
+          <w:iCs/>
+          <w:sz w:val="24"/>
+          <w:szCs w:val="24"/>
+          <w:lang w:val="id-ID"/>
+        </w:rPr>
+        <w:t>grayscale</w:t>
+      </w:r>
+      <w:r>
+        <w:rPr>
+          <w:sz w:val="24"/>
+          <w:szCs w:val="24"/>
+          <w:lang w:val="id-ID"/>
+        </w:rPr>
+        <w:t xml:space="preserve"> dibandingkan dengan gambar berwarna.</w:t>
+      </w:r>
+      <w:r>
+        <w:rPr>
+          <w:sz w:val="24"/>
+          <w:szCs w:val="24"/>
+          <w:lang w:val="id-ID"/>
+        </w:rPr>
+        <w:t xml:space="preserve"> </w:t>
+      </w:r>
+      <w:r>
+        <w:rPr>
+          <w:sz w:val="24"/>
+          <w:szCs w:val="24"/>
+          <w:lang w:val="id-ID"/>
+        </w:rPr>
+        <w:t xml:space="preserve">Selanjutnya citra yang sudah </w:t>
+      </w:r>
+      <w:r>
+        <w:rPr>
+          <w:sz w:val="24"/>
+          <w:szCs w:val="24"/>
+          <w:lang w:val="id-ID"/>
+        </w:rPr>
+        <w:t>siap akan</w:t>
+      </w:r>
+      <w:r>
+        <w:rPr>
+          <w:sz w:val="24"/>
+          <w:szCs w:val="24"/>
+          <w:lang w:val="id-ID"/>
+        </w:rPr>
+        <w:t xml:space="preserve"> diproses</w:t>
+      </w:r>
+      <w:r>
+        <w:rPr>
+          <w:sz w:val="24"/>
+          <w:szCs w:val="24"/>
+          <w:lang w:val="id-ID"/>
+        </w:rPr>
+        <w:t xml:space="preserve"> </w:t>
+      </w:r>
+      <w:r>
+        <w:rPr>
+          <w:sz w:val="24"/>
+          <w:szCs w:val="24"/>
+          <w:lang w:val="id-ID"/>
+        </w:rPr>
+        <w:t xml:space="preserve">menggunakan algoritma </w:t>
+      </w:r>
+      <w:r>
+        <w:rPr>
+          <w:i/>
+          <w:iCs/>
+          <w:sz w:val="24"/>
+          <w:szCs w:val="24"/>
+          <w:lang w:val="id-ID"/>
+        </w:rPr>
+        <w:t>Haar Cascade</w:t>
+      </w:r>
+      <w:r>
+        <w:rPr>
+          <w:sz w:val="24"/>
+          <w:szCs w:val="24"/>
+          <w:lang w:val="id-ID"/>
+        </w:rPr>
+        <w:t>, sebagai berikut:</w:t>
+      </w:r>
+    </w:p>
+    <w:p>
+      <w:pPr>
+        <w:pStyle w:val="ListParagraph"/>
+        <w:numPr>
+          <w:ilvl w:val="0"/>
+          <w:numId w:val="34"/>
+        </w:numPr>
+        <w:spacing w:line="480" w:lineRule="auto"/>
+        <w:rPr>
+          <w:i/>
+          <w:iCs/>
+          <w:sz w:val="24"/>
+          <w:szCs w:val="24"/>
+          <w:lang w:val="id-ID"/>
+        </w:rPr>
+      </w:pPr>
+      <w:r>
+        <w:rPr>
+          <w:sz w:val="24"/>
+          <w:szCs w:val="24"/>
+          <w:lang w:val="id-ID"/>
+        </w:rPr>
+        <w:t>Ekstraksi Fitur</w:t>
+      </w:r>
+    </w:p>
+    <w:p>
+      <w:pPr>
+        <w:pStyle w:val="ListParagraph"/>
+        <w:numPr>
+          <w:ilvl w:val="0"/>
+          <w:numId w:val="35"/>
+        </w:numPr>
+        <w:spacing w:line="480" w:lineRule="auto"/>
+        <w:rPr>
+          <w:sz w:val="24"/>
+          <w:szCs w:val="24"/>
+          <w:lang w:val="id-ID"/>
+        </w:rPr>
+      </w:pPr>
+      <w:r>
+        <w:rPr>
+          <w:sz w:val="24"/>
+          <w:szCs w:val="24"/>
+          <w:lang w:val="id-ID"/>
+        </w:rPr>
+        <w:t xml:space="preserve">Ekstrak fitur dengan </w:t>
+      </w:r>
+      <w:r>
+        <w:rPr>
+          <w:i/>
+          <w:iCs/>
+          <w:sz w:val="24"/>
+          <w:szCs w:val="24"/>
+          <w:lang w:val="id-ID"/>
+        </w:rPr>
+        <w:t>Haar-like feature</w:t>
+      </w:r>
+    </w:p>
+    <w:p>
+      <w:pPr>
+        <w:pStyle w:val="ListParagraph"/>
+        <w:spacing w:line="480" w:lineRule="auto"/>
+        <w:ind w:left="1440" w:firstLine="0"/>
+        <w:jc w:val="center"/>
+        <w:rPr>
+          <w:sz w:val="24"/>
+          <w:szCs w:val="24"/>
+          <w:lang w:val="id-ID"/>
+        </w:rPr>
+      </w:pPr>
+      <w:r>
+        <w:rPr>
+          <w:sz w:val="24"/>
+          <w:szCs w:val="24"/>
+          <w:lang w:val="id-ID"/>
+        </w:rPr>
+        <w:lastRenderedPageBreak/>
+        <w:drawing>
+          <wp:inline distT="0" distB="0" distL="0" distR="0" wp14:anchorId="1F1FF435" wp14:editId="046EF1FB">
+            <wp:extent cx="3542386" cy="2082050"/>
+            <wp:effectExtent l="0" t="0" r="1270" b="0"/>
+            <wp:docPr id="1709044658" name="Picture 1"/>
+            <wp:cNvGraphicFramePr>
+              <a:graphicFrameLocks xmlns:a="http://schemas.openxmlformats.org/drawingml/2006/main" noChangeAspect="1"/>
+            </wp:cNvGraphicFramePr>
+            <a:graphic xmlns:a="http://schemas.openxmlformats.org/drawingml/2006/main">
+              <a:graphicData uri="http://schemas.openxmlformats.org/drawingml/2006/picture">
+                <pic:pic xmlns:pic="http://schemas.openxmlformats.org/drawingml/2006/picture">
+                  <pic:nvPicPr>
+                    <pic:cNvPr id="1709044658" name=""/>
+                    <pic:cNvPicPr/>
+                  </pic:nvPicPr>
+                  <pic:blipFill>
+                    <a:blip r:embed="rId15"/>
+                    <a:stretch>
+                      <a:fillRect/>
+                    </a:stretch>
+                  </pic:blipFill>
+                  <pic:spPr>
+                    <a:xfrm>
+                      <a:off x="0" y="0"/>
+                      <a:ext cx="3555567" cy="2089797"/>
+                    </a:xfrm>
+                    <a:prstGeom prst="rect">
+                      <a:avLst/>
+                    </a:prstGeom>
+                  </pic:spPr>
+                </pic:pic>
+              </a:graphicData>
+            </a:graphic>
+          </wp:inline>
+        </w:drawing>
+      </w:r>
+    </w:p>
+    <w:p>
+      <w:pPr>
+        <w:pStyle w:val="ListParagraph"/>
+        <w:spacing w:line="480" w:lineRule="auto"/>
+        <w:ind w:left="360" w:firstLine="0"/>
+        <w:jc w:val="center"/>
+        <w:rPr>
+          <w:sz w:val="24"/>
+          <w:szCs w:val="24"/>
+          <w:lang w:val="id-ID"/>
+        </w:rPr>
+      </w:pPr>
+      <w:r>
+        <w:rPr>
+          <w:b/>
+          <w:bCs/>
+          <w:sz w:val="24"/>
+          <w:szCs w:val="24"/>
+          <w:lang w:val="id-ID"/>
+        </w:rPr>
+        <w:t xml:space="preserve">Gambar </w:t>
+      </w:r>
+      <w:r>
+        <w:rPr>
+          <w:b/>
+          <w:bCs/>
+          <w:sz w:val="24"/>
+          <w:szCs w:val="24"/>
+          <w:lang w:val="id-ID"/>
+        </w:rPr>
+        <w:t>3</w:t>
+      </w:r>
+      <w:r>
+        <w:rPr>
+          <w:b/>
+          <w:bCs/>
+          <w:sz w:val="24"/>
+          <w:szCs w:val="24"/>
+          <w:lang w:val="id-ID"/>
+        </w:rPr>
+        <w:t>.</w:t>
+      </w:r>
+      <w:r>
+        <w:rPr>
+          <w:b/>
+          <w:bCs/>
+          <w:sz w:val="24"/>
+          <w:szCs w:val="24"/>
+          <w:lang w:val="id-ID"/>
+        </w:rPr>
+        <w:t>2</w:t>
+      </w:r>
+      <w:r>
+        <w:rPr>
+          <w:sz w:val="24"/>
+          <w:szCs w:val="24"/>
+          <w:lang w:val="id-ID"/>
+        </w:rPr>
+        <w:t xml:space="preserve"> </w:t>
+      </w:r>
+      <w:r>
+        <w:rPr>
+          <w:sz w:val="24"/>
+          <w:szCs w:val="24"/>
+          <w:lang w:val="id-ID"/>
+        </w:rPr>
+        <w:t>Ekstraksi Fitur</w:t>
+      </w:r>
+    </w:p>
+    <w:p>
+      <w:pPr>
+        <w:pStyle w:val="ListParagraph"/>
+        <w:spacing w:line="480" w:lineRule="auto"/>
+        <w:ind w:left="360" w:firstLine="0"/>
+        <w:jc w:val="center"/>
+        <w:rPr>
+          <w:sz w:val="24"/>
+          <w:szCs w:val="24"/>
+          <w:lang w:val="id-ID"/>
+        </w:rPr>
+      </w:pPr>
+      <w:r>
+        <w:rPr>
+          <w:sz w:val="24"/>
+          <w:szCs w:val="24"/>
+          <w:lang w:val="id-ID"/>
+        </w:rPr>
+        <w:t xml:space="preserve">Sumber: </w:t>
+      </w:r>
+      <w:r>
+        <w:rPr>
+          <w:sz w:val="24"/>
+          <w:szCs w:val="24"/>
+          <w:lang w:val="id-ID"/>
+        </w:rPr>
+        <w:t>Ardian Umam</w:t>
+      </w:r>
+      <w:r>
+        <w:rPr>
+          <w:sz w:val="24"/>
+          <w:szCs w:val="24"/>
+          <w:lang w:val="id-ID"/>
+        </w:rPr>
+        <w:t>, 2024</w:t>
+      </w:r>
+    </w:p>
+    <w:p>
+      <w:pPr>
+        <w:spacing w:line="480" w:lineRule="auto"/>
+        <w:ind w:left="1440" w:firstLine="360"/>
+        <w:jc w:val="both"/>
+        <w:rPr>
+          <w:szCs w:val="24"/>
+          <w:lang w:val="id-ID"/>
+        </w:rPr>
+      </w:pPr>
+      <w:r>
+        <w:rPr>
+          <w:szCs w:val="24"/>
+          <w:lang w:val="id-ID"/>
+        </w:rPr>
+        <w:t xml:space="preserve">Pada proses ini citra akan diekstraksi dengan fitur </w:t>
+      </w:r>
+      <w:r>
+        <w:rPr>
+          <w:szCs w:val="24"/>
+          <w:lang w:val="id-ID"/>
+        </w:rPr>
+        <w:t>haar</w:t>
+      </w:r>
+      <w:r>
+        <w:rPr>
+          <w:szCs w:val="24"/>
+          <w:lang w:val="id-ID"/>
+        </w:rPr>
+        <w:t>, ekstraksi gambar dilakukan pada basis 24x24</w:t>
+      </w:r>
+      <w:r>
+        <w:rPr>
+          <w:szCs w:val="24"/>
+          <w:lang w:val="id-ID"/>
+        </w:rPr>
+        <w:t xml:space="preserve"> </w:t>
+      </w:r>
+      <w:r>
+        <w:rPr>
+          <w:szCs w:val="24"/>
+          <w:lang w:val="id-ID"/>
+        </w:rPr>
+        <w:t xml:space="preserve">dengan melakukan </w:t>
+      </w:r>
+      <w:r>
+        <w:rPr>
+          <w:i/>
+          <w:iCs/>
+          <w:szCs w:val="24"/>
+          <w:lang w:val="id-ID"/>
+        </w:rPr>
+        <w:t xml:space="preserve">sliding window </w:t>
+      </w:r>
+      <w:r>
+        <w:rPr>
+          <w:szCs w:val="24"/>
+          <w:lang w:val="id-ID"/>
+        </w:rPr>
+        <w:t xml:space="preserve"> dari kiri ke</w:t>
+      </w:r>
+      <w:r>
+        <w:rPr>
+          <w:szCs w:val="24"/>
+          <w:lang w:val="id-ID"/>
+        </w:rPr>
+        <w:t xml:space="preserve"> </w:t>
+      </w:r>
+      <w:r>
+        <w:rPr>
+          <w:szCs w:val="24"/>
+          <w:lang w:val="id-ID"/>
+        </w:rPr>
+        <w:t>kanan</w:t>
+      </w:r>
+      <w:r>
+        <w:rPr>
+          <w:szCs w:val="24"/>
+          <w:lang w:val="id-ID"/>
+        </w:rPr>
+        <w:t xml:space="preserve"> dan dari atas ke bawah dengan jarak</w:t>
+      </w:r>
+      <w:r>
+        <w:rPr>
+          <w:szCs w:val="24"/>
+          <w:lang w:val="id-ID"/>
+        </w:rPr>
+        <w:t xml:space="preserve"> atau </w:t>
+      </w:r>
+      <w:r>
+        <w:rPr>
+          <w:i/>
+          <w:iCs/>
+          <w:szCs w:val="24"/>
+          <w:lang w:val="id-ID"/>
+        </w:rPr>
+        <w:t>gap</w:t>
+      </w:r>
+      <w:r>
+        <w:rPr>
+          <w:szCs w:val="24"/>
+          <w:lang w:val="id-ID"/>
+        </w:rPr>
+        <w:t xml:space="preserve"> 1</w:t>
+      </w:r>
+      <w:r>
+        <w:rPr>
+          <w:szCs w:val="24"/>
+          <w:lang w:val="id-ID"/>
+        </w:rPr>
+        <w:t xml:space="preserve"> pixel. Adapun ekstraksi gambar </w:t>
+      </w:r>
+      <w:r>
+        <w:rPr>
+          <w:szCs w:val="24"/>
+          <w:lang w:val="id-ID"/>
+        </w:rPr>
+        <w:t>dievaluasi hingga 12 ukuran dengan skala 1.25.</w:t>
+      </w:r>
+      <w:r>
+        <w:rPr>
+          <w:szCs w:val="24"/>
+          <w:lang w:val="id-ID"/>
+        </w:rPr>
+        <w:t xml:space="preserve"> Nilai dari fitur haar dapat dihitung dengan persamaan berikut</w:t>
+      </w:r>
+    </w:p>
+    <w:p>
+      <w:pPr>
+        <w:pStyle w:val="ListParagraph"/>
+        <w:spacing w:line="480" w:lineRule="auto"/>
+        <w:ind w:left="1440" w:firstLine="0"/>
+        <w:rPr>
+          <w:sz w:val="24"/>
+          <w:szCs w:val="24"/>
+          <w:lang w:val="id-ID"/>
+        </w:rPr>
+      </w:pPr>
+      <m:oMathPara>
+        <m:oMath>
+          <m:r>
+            <w:rPr>
+              <w:rFonts w:ascii="Cambria Math" w:hAnsi="Cambria Math"/>
+              <w:sz w:val="24"/>
+              <w:szCs w:val="24"/>
+              <w:lang w:val="id-ID"/>
+            </w:rPr>
+            <m:t xml:space="preserve">F Haar= </m:t>
+          </m:r>
+          <m:nary>
+            <m:naryPr>
+              <m:chr m:val="∑"/>
+              <m:limLoc m:val="undOvr"/>
+              <m:subHide m:val="1"/>
+              <m:supHide m:val="1"/>
+              <m:ctrlPr>
+                <w:rPr>
+                  <w:rFonts w:ascii="Cambria Math" w:hAnsi="Cambria Math"/>
+                  <w:i/>
+                  <w:sz w:val="24"/>
+                  <w:szCs w:val="24"/>
+                  <w:lang w:val="id-ID"/>
+                </w:rPr>
+              </m:ctrlPr>
+            </m:naryPr>
+            <m:sub/>
+            <m:sup/>
+            <m:e>
+              <m:sSub>
+                <m:sSubPr>
+                  <m:ctrlPr>
+                    <w:rPr>
+                      <w:rFonts w:ascii="Cambria Math" w:hAnsi="Cambria Math"/>
+                      <w:i/>
+                      <w:sz w:val="24"/>
+                      <w:szCs w:val="24"/>
+                      <w:lang w:val="id-ID"/>
+                    </w:rPr>
+                  </m:ctrlPr>
+                </m:sSubPr>
+                <m:e>
+                  <m:r>
+                    <w:rPr>
+                      <w:rFonts w:ascii="Cambria Math" w:hAnsi="Cambria Math"/>
+                      <w:sz w:val="24"/>
+                      <w:szCs w:val="24"/>
+                      <w:lang w:val="id-ID"/>
+                    </w:rPr>
+                    <m:t>F</m:t>
+                  </m:r>
+                </m:e>
+                <m:sub>
+                  <m:r>
+                    <w:rPr>
+                      <w:rFonts w:ascii="Cambria Math" w:hAnsi="Cambria Math"/>
+                      <w:sz w:val="24"/>
+                      <w:szCs w:val="24"/>
+                      <w:lang w:val="id-ID"/>
+                    </w:rPr>
+                    <m:t>putih</m:t>
+                  </m:r>
+                </m:sub>
+              </m:sSub>
+            </m:e>
+          </m:nary>
+          <m:r>
+            <w:rPr>
+              <w:rFonts w:ascii="Cambria Math" w:hAnsi="Cambria Math"/>
+              <w:sz w:val="24"/>
+              <w:szCs w:val="24"/>
+              <w:lang w:val="id-ID"/>
+            </w:rPr>
+            <m:t>-</m:t>
+          </m:r>
+          <m:nary>
+            <m:naryPr>
+              <m:chr m:val="∑"/>
+              <m:limLoc m:val="undOvr"/>
+              <m:subHide m:val="1"/>
+              <m:supHide m:val="1"/>
+              <m:ctrlPr>
+                <w:rPr>
+                  <w:rFonts w:ascii="Cambria Math" w:hAnsi="Cambria Math"/>
+                  <w:i/>
+                  <w:sz w:val="24"/>
+                  <w:szCs w:val="24"/>
+                  <w:lang w:val="id-ID"/>
+                </w:rPr>
+              </m:ctrlPr>
+            </m:naryPr>
+            <m:sub/>
+            <m:sup/>
+            <m:e>
+              <m:sSub>
+                <m:sSubPr>
+                  <m:ctrlPr>
+                    <w:rPr>
+                      <w:rFonts w:ascii="Cambria Math" w:hAnsi="Cambria Math"/>
+                      <w:i/>
+                      <w:sz w:val="24"/>
+                      <w:szCs w:val="24"/>
+                      <w:lang w:val="id-ID"/>
+                    </w:rPr>
+                  </m:ctrlPr>
+                </m:sSubPr>
+                <m:e>
+                  <m:r>
+                    <w:rPr>
+                      <w:rFonts w:ascii="Cambria Math" w:hAnsi="Cambria Math"/>
+                      <w:sz w:val="24"/>
+                      <w:szCs w:val="24"/>
+                      <w:lang w:val="id-ID"/>
+                    </w:rPr>
+                    <m:t>F</m:t>
+                  </m:r>
+                </m:e>
+                <m:sub>
+                  <m:r>
+                    <w:rPr>
+                      <w:rFonts w:ascii="Cambria Math" w:hAnsi="Cambria Math"/>
+                      <w:sz w:val="24"/>
+                      <w:szCs w:val="24"/>
+                      <w:lang w:val="id-ID"/>
+                    </w:rPr>
+                    <m:t>hitam</m:t>
+                  </m:r>
+                </m:sub>
+              </m:sSub>
+            </m:e>
+          </m:nary>
+        </m:oMath>
+      </m:oMathPara>
+    </w:p>
+    <w:p>
+      <w:pPr>
+        <w:pStyle w:val="ListParagraph"/>
+        <w:numPr>
+          <w:ilvl w:val="0"/>
+          <w:numId w:val="35"/>
+        </w:numPr>
+        <w:spacing w:line="480" w:lineRule="auto"/>
+        <w:rPr>
+          <w:sz w:val="24"/>
+          <w:szCs w:val="24"/>
+          <w:lang w:val="id-ID"/>
+        </w:rPr>
+      </w:pPr>
+      <w:r>
+        <w:rPr>
+          <w:i/>
+          <w:iCs/>
+          <w:sz w:val="24"/>
+          <w:szCs w:val="24"/>
+          <w:lang w:val="id-ID"/>
+        </w:rPr>
+        <w:t>Integral Image</w:t>
+      </w:r>
+    </w:p>
+    <w:p>
+      <w:pPr>
+        <w:pStyle w:val="ListParagraph"/>
+        <w:spacing w:line="480" w:lineRule="auto"/>
+        <w:ind w:left="1440" w:firstLine="360"/>
+        <w:rPr>
+          <w:sz w:val="24"/>
+          <w:szCs w:val="24"/>
+          <w:lang w:val="id-ID"/>
+        </w:rPr>
+      </w:pPr>
+      <w:bookmarkStart w:id="6" w:name="_Hlk171280802"/>
+      <w:r>
+        <w:rPr>
+          <w:sz w:val="24"/>
+          <w:szCs w:val="24"/>
+          <w:lang w:val="id-ID"/>
+        </w:rPr>
+        <w:t xml:space="preserve">Proses </w:t>
+      </w:r>
+      <w:r>
+        <w:rPr>
+          <w:sz w:val="24"/>
+          <w:szCs w:val="24"/>
+          <w:lang w:val="id-ID"/>
+        </w:rPr>
+        <w:t xml:space="preserve">ekstraksi nilai </w:t>
+      </w:r>
+      <w:r>
+        <w:rPr>
+          <w:sz w:val="24"/>
+          <w:szCs w:val="24"/>
+          <w:lang w:val="id-ID"/>
+        </w:rPr>
+        <w:t>fitur</w:t>
+      </w:r>
+      <w:r>
+        <w:rPr>
+          <w:sz w:val="24"/>
+          <w:szCs w:val="24"/>
+          <w:lang w:val="id-ID"/>
+        </w:rPr>
+        <w:t xml:space="preserve"> dengan </w:t>
+      </w:r>
+      <w:r>
+        <w:rPr>
+          <w:i/>
+          <w:iCs/>
+          <w:sz w:val="24"/>
+          <w:szCs w:val="24"/>
+          <w:lang w:val="id-ID"/>
+        </w:rPr>
+        <w:t>haar-like future</w:t>
+      </w:r>
+      <w:r>
+        <w:rPr>
+          <w:sz w:val="24"/>
+          <w:szCs w:val="24"/>
+          <w:lang w:val="id-ID"/>
+        </w:rPr>
+        <w:t xml:space="preserve"> dapat </w:t>
+      </w:r>
+      <w:r>
+        <w:rPr>
+          <w:sz w:val="24"/>
+          <w:szCs w:val="24"/>
+          <w:lang w:val="id-ID"/>
+        </w:rPr>
+        <w:t xml:space="preserve">memakan </w:t>
+      </w:r>
+      <w:bookmarkEnd w:id="6"/>
+      <w:r>
+        <w:rPr>
+          <w:sz w:val="24"/>
+          <w:szCs w:val="24"/>
+          <w:lang w:val="id-ID"/>
+        </w:rPr>
+        <w:t>waktu yang lama dan kinerja mesin yang berat, hal ini dikarenakan</w:t>
+      </w:r>
+      <w:r>
+        <w:rPr>
+          <w:sz w:val="24"/>
+          <w:szCs w:val="24"/>
+          <w:lang w:val="id-ID"/>
+        </w:rPr>
+        <w:t xml:space="preserve"> ada sekitar 160.000</w:t>
+      </w:r>
+      <w:r>
+        <w:rPr>
+          <w:sz w:val="24"/>
+          <w:szCs w:val="24"/>
+          <w:lang w:val="id-ID"/>
+        </w:rPr>
+        <w:t xml:space="preserve"> kemungkinan bentuk </w:t>
+      </w:r>
+      <w:r>
+        <w:rPr>
+          <w:i/>
+          <w:iCs/>
+          <w:sz w:val="24"/>
+          <w:szCs w:val="24"/>
+          <w:lang w:val="id-ID"/>
+        </w:rPr>
+        <w:t>haar-like future</w:t>
+      </w:r>
+      <w:r>
+        <w:rPr>
+          <w:sz w:val="24"/>
+          <w:szCs w:val="24"/>
+          <w:lang w:val="id-ID"/>
+        </w:rPr>
+        <w:t>. O</w:t>
+      </w:r>
+      <w:r>
+        <w:rPr>
+          <w:sz w:val="24"/>
+          <w:szCs w:val="24"/>
+          <w:lang w:val="id-ID"/>
+        </w:rPr>
+        <w:t xml:space="preserve">leh karena itu diperlukan </w:t>
+      </w:r>
+      <w:r>
+        <w:rPr>
+          <w:sz w:val="24"/>
+          <w:szCs w:val="24"/>
+          <w:lang w:val="id-ID"/>
+        </w:rPr>
+        <w:t xml:space="preserve">perhitungan </w:t>
+      </w:r>
+      <w:r>
+        <w:rPr>
+          <w:i/>
+          <w:iCs/>
+          <w:sz w:val="24"/>
+          <w:szCs w:val="24"/>
+          <w:lang w:val="id-ID"/>
+        </w:rPr>
+        <w:t>integral image</w:t>
+      </w:r>
+      <w:r>
+        <w:rPr>
+          <w:sz w:val="24"/>
+          <w:szCs w:val="24"/>
+          <w:lang w:val="id-ID"/>
+        </w:rPr>
+        <w:t>.</w:t>
+      </w:r>
+    </w:p>
+    <w:p>
+      <w:pPr>
+        <w:pStyle w:val="ListParagraph"/>
+        <w:spacing w:line="480" w:lineRule="auto"/>
+        <w:ind w:left="1440" w:firstLine="360"/>
+        <w:rPr>
+          <w:rFonts w:eastAsiaTheme="minorHAnsi" w:cstheme="minorBidi"/>
+          <w:sz w:val="24"/>
+          <w:szCs w:val="24"/>
+          <w:lang w:val="id-ID"/>
+          <w14:ligatures w14:val="standardContextual"/>
+        </w:rPr>
+      </w:pPr>
+      <w:r>
+        <w:rPr>
+          <w:rFonts w:eastAsiaTheme="minorHAnsi" w:cstheme="minorBidi"/>
+          <w:i/>
+          <w:iCs/>
+          <w:sz w:val="24"/>
+          <w:szCs w:val="24"/>
+          <w:lang w:val="id-ID"/>
+          <w14:ligatures w14:val="standardContextual"/>
+        </w:rPr>
+        <w:t>Integral image</w:t>
+      </w:r>
+      <w:r>
+        <w:rPr>
+          <w:rFonts w:eastAsiaTheme="minorHAnsi" w:cstheme="minorBidi"/>
+          <w:sz w:val="24"/>
+          <w:szCs w:val="24"/>
+          <w:lang w:val="id-ID"/>
+          <w14:ligatures w14:val="standardContextual"/>
+        </w:rPr>
+        <w:t xml:space="preserve"> adalah teknik yang digunakan untuk menghitung nilai fitur dengan akurat melalui transformasi setiap piksel menjadi representasi gambar baru. Teknik ini diterapkan dalam pendeteksian fitur haar pada sebuah citra, memungkinkan evaluasi ratusan fitur pada berbagai skala dengan efisien. Perhitungan integral image dilakukan dengan cara menjumlahkan nilai-nilai piksel yang berada di atas dan di sebelah kiri dari piksel yang sedang diproses.</w:t>
+      </w:r>
+    </w:p>
+    <w:p>
+      <w:pPr>
+        <w:pStyle w:val="ListParagraph"/>
+        <w:spacing w:line="480" w:lineRule="auto"/>
+        <w:ind w:left="1440" w:firstLine="0"/>
+        <w:jc w:val="center"/>
+        <w:rPr>
+          <w:b/>
+          <w:bCs/>
+          <w:sz w:val="24"/>
+          <w:szCs w:val="24"/>
+          <w:lang w:val="id-ID"/>
+        </w:rPr>
+      </w:pPr>
+      <w:r>
+        <w:rPr>
+          <w:sz w:val="24"/>
+          <w:szCs w:val="24"/>
+          <w:lang w:val="id-ID"/>
+        </w:rPr>
+        <w:drawing>
+          <wp:inline distT="0" distB="0" distL="0" distR="0" wp14:anchorId="40DC9279" wp14:editId="68EBF9F5">
+            <wp:extent cx="3429341" cy="1332505"/>
+            <wp:effectExtent l="0" t="0" r="0" b="1270"/>
+            <wp:docPr id="1775277269" name="Picture 1"/>
+            <wp:cNvGraphicFramePr>
+              <a:graphicFrameLocks xmlns:a="http://schemas.openxmlformats.org/drawingml/2006/main" noChangeAspect="1"/>
+            </wp:cNvGraphicFramePr>
+            <a:graphic xmlns:a="http://schemas.openxmlformats.org/drawingml/2006/main">
+              <a:graphicData uri="http://schemas.openxmlformats.org/drawingml/2006/picture">
+                <pic:pic xmlns:pic="http://schemas.openxmlformats.org/drawingml/2006/picture">
+                  <pic:nvPicPr>
+                    <pic:cNvPr id="1523688956" name=""/>
+                    <pic:cNvPicPr/>
+                  </pic:nvPicPr>
+                  <pic:blipFill>
+                    <a:blip r:embed="rId16"/>
+                    <a:stretch>
+                      <a:fillRect/>
+                    </a:stretch>
+                  </pic:blipFill>
+                  <pic:spPr>
+                    <a:xfrm>
+                      <a:off x="0" y="0"/>
+                      <a:ext cx="3446876" cy="1339318"/>
+                    </a:xfrm>
+                    <a:prstGeom prst="rect">
+                      <a:avLst/>
+                    </a:prstGeom>
+                  </pic:spPr>
+                </pic:pic>
+              </a:graphicData>
+            </a:graphic>
+          </wp:inline>
+        </w:drawing>
+      </w:r>
+    </w:p>
+    <w:p>
+      <w:pPr>
+        <w:pStyle w:val="ListParagraph"/>
+        <w:spacing w:line="480" w:lineRule="auto"/>
+        <w:ind w:left="1440" w:firstLine="0"/>
+        <w:jc w:val="center"/>
+        <w:rPr>
+          <w:i/>
+          <w:iCs/>
+          <w:sz w:val="24"/>
+          <w:szCs w:val="24"/>
+          <w:lang w:val="id-ID"/>
+        </w:rPr>
+      </w:pPr>
+      <w:r>
+        <w:rPr>
+          <w:b/>
+          <w:bCs/>
+          <w:sz w:val="24"/>
+          <w:szCs w:val="24"/>
+          <w:lang w:val="id-ID"/>
+        </w:rPr>
+        <w:t>Gambar 3.</w:t>
+      </w:r>
+      <w:r>
+        <w:rPr>
+          <w:b/>
+          <w:bCs/>
+          <w:sz w:val="24"/>
+          <w:szCs w:val="24"/>
+          <w:lang w:val="id-ID"/>
+        </w:rPr>
+        <w:t>3</w:t>
+      </w:r>
+      <w:r>
+        <w:rPr>
+          <w:sz w:val="24"/>
+          <w:szCs w:val="24"/>
+          <w:lang w:val="id-ID"/>
+        </w:rPr>
+        <w:t xml:space="preserve"> </w:t>
+      </w:r>
+      <w:r>
+        <w:rPr>
+          <w:i/>
+          <w:iCs/>
+          <w:sz w:val="24"/>
+          <w:szCs w:val="24"/>
+          <w:lang w:val="id-ID"/>
+        </w:rPr>
+        <w:t>Integral Image</w:t>
+      </w:r>
+    </w:p>
+    <w:p>
+      <w:pPr>
+        <w:pStyle w:val="ListParagraph"/>
+        <w:spacing w:line="480" w:lineRule="auto"/>
+        <w:ind w:left="1440" w:firstLine="0"/>
+        <w:jc w:val="center"/>
+        <w:rPr>
+          <w:sz w:val="24"/>
+          <w:szCs w:val="24"/>
+          <w:lang w:val="id-ID"/>
+        </w:rPr>
+      </w:pPr>
+      <w:r>
+        <w:rPr>
+          <w:sz w:val="24"/>
+          <w:szCs w:val="24"/>
+          <w:lang w:val="id-ID"/>
+        </w:rPr>
+        <w:t xml:space="preserve">Sumber: </w:t>
+      </w:r>
+      <w:r>
+        <w:rPr>
+          <w:sz w:val="24"/>
+          <w:szCs w:val="24"/>
+          <w:lang w:val="id-ID"/>
+        </w:rPr>
+        <w:t>Dokumen Pribadi</w:t>
+      </w:r>
+      <w:r>
+        <w:rPr>
+          <w:sz w:val="24"/>
+          <w:szCs w:val="24"/>
+          <w:lang w:val="id-ID"/>
+        </w:rPr>
+        <w:t>, 2024</w:t>
+      </w:r>
+    </w:p>
+    <w:p>
+      <w:pPr>
+        <w:pStyle w:val="ListParagraph"/>
+        <w:spacing w:line="480" w:lineRule="auto"/>
+        <w:ind w:left="1440" w:firstLine="360"/>
+        <w:rPr>
+          <w:rFonts w:eastAsiaTheme="minorHAnsi" w:cstheme="minorBidi"/>
+          <w:sz w:val="24"/>
+          <w:szCs w:val="24"/>
+          <w:lang w:val="id-ID"/>
+          <w14:ligatures w14:val="standardContextual"/>
+        </w:rPr>
+      </w:pPr>
+      <w:r>
+        <w:rPr>
+          <w:rFonts w:eastAsiaTheme="minorHAnsi" w:cstheme="minorBidi"/>
+          <w:sz w:val="24"/>
+          <w:szCs w:val="24"/>
+          <w:lang w:val="id-ID"/>
+          <w14:ligatures w14:val="standardContextual"/>
+        </w:rPr>
+        <w:t>Langkah awal</w:t>
+      </w:r>
+      <w:r>
+        <w:rPr>
+          <w:rFonts w:eastAsiaTheme="minorHAnsi" w:cstheme="minorBidi"/>
+          <w:sz w:val="24"/>
+          <w:szCs w:val="24"/>
+          <w:lang w:val="id-ID"/>
+          <w14:ligatures w14:val="standardContextual"/>
+        </w:rPr>
+        <w:t xml:space="preserve"> yang dilakukan adalah menentukan </w:t>
+      </w:r>
+      <w:r>
+        <w:rPr>
+          <w:rFonts w:eastAsiaTheme="minorHAnsi" w:cstheme="minorBidi"/>
+          <w:i/>
+          <w:iCs/>
+          <w:sz w:val="24"/>
+          <w:szCs w:val="24"/>
+          <w:lang w:val="id-ID"/>
+          <w14:ligatures w14:val="standardContextual"/>
+        </w:rPr>
+        <w:t xml:space="preserve">integral image </w:t>
+      </w:r>
+      <w:r>
+        <w:rPr>
+          <w:rFonts w:eastAsiaTheme="minorHAnsi" w:cstheme="minorBidi"/>
+          <w:sz w:val="24"/>
+          <w:szCs w:val="24"/>
+          <w:lang w:val="id-ID"/>
+          <w14:ligatures w14:val="standardContextual"/>
+        </w:rPr>
+        <w:t xml:space="preserve">dari sebuah </w:t>
+      </w:r>
+      <w:r>
+        <w:rPr>
+          <w:rFonts w:eastAsiaTheme="minorHAnsi" w:cstheme="minorBidi"/>
+          <w:i/>
+          <w:iCs/>
+          <w:sz w:val="24"/>
+          <w:szCs w:val="24"/>
+          <w:lang w:val="id-ID"/>
+          <w14:ligatures w14:val="standardContextual"/>
+        </w:rPr>
+        <w:t xml:space="preserve">image </w:t>
+      </w:r>
+      <w:r>
+        <w:rPr>
+          <w:rFonts w:eastAsiaTheme="minorHAnsi" w:cstheme="minorBidi"/>
+          <w:sz w:val="24"/>
+          <w:szCs w:val="24"/>
+          <w:lang w:val="id-ID"/>
+          <w14:ligatures w14:val="standardContextual"/>
+        </w:rPr>
+        <w:t>menggunakan persamaan berikut</w:t>
+      </w:r>
+    </w:p>
+    <w:p>
+      <w:pPr>
+        <w:pStyle w:val="ListParagraph"/>
+        <w:spacing w:line="360" w:lineRule="auto"/>
+        <w:ind w:left="1440" w:firstLine="360"/>
+        <w:rPr>
+          <w:rFonts w:eastAsiaTheme="minorEastAsia" w:cstheme="minorBidi"/>
+          <w:sz w:val="24"/>
+          <w:szCs w:val="24"/>
+          <w:lang w:val="id-ID"/>
+          <w14:ligatures w14:val="standardContextual"/>
+        </w:rPr>
+      </w:pPr>
+      <m:oMathPara>
+        <m:oMathParaPr>
+          <m:jc m:val="center"/>
+        </m:oMathParaPr>
+        <m:oMath>
+          <m:r>
+            <w:rPr>
+              <w:rFonts w:ascii="Cambria Math" w:eastAsiaTheme="minorHAnsi" w:hAnsi="Cambria Math" w:cstheme="minorBidi"/>
+              <w:sz w:val="24"/>
+              <w:szCs w:val="24"/>
+              <w:lang w:val="id-ID"/>
+              <w14:ligatures w14:val="standardContextual"/>
+            </w:rPr>
+            <m:t xml:space="preserve">ii </m:t>
+          </m:r>
+          <m:d>
+            <m:dPr>
+              <m:ctrlPr>
+                <w:rPr>
+                  <w:rFonts w:ascii="Cambria Math" w:eastAsiaTheme="minorHAnsi" w:hAnsi="Cambria Math" w:cstheme="minorBidi"/>
+                  <w:i/>
+                  <w:sz w:val="24"/>
+                  <w:szCs w:val="24"/>
+                  <w:lang w:val="id-ID"/>
+                  <w14:ligatures w14:val="standardContextual"/>
+                </w:rPr>
+              </m:ctrlPr>
+            </m:dPr>
+            <m:e>
+              <m:r>
+                <w:rPr>
+                  <w:rFonts w:ascii="Cambria Math" w:eastAsiaTheme="minorHAnsi" w:hAnsi="Cambria Math" w:cstheme="minorBidi"/>
+                  <w:sz w:val="24"/>
+                  <w:szCs w:val="24"/>
+                  <w:lang w:val="id-ID"/>
+                  <w14:ligatures w14:val="standardContextual"/>
+                </w:rPr>
+                <m:t>x,y</m:t>
+              </m:r>
+            </m:e>
+          </m:d>
+          <m:r>
+            <w:rPr>
+              <w:rFonts w:ascii="Cambria Math" w:eastAsiaTheme="minorHAnsi" w:hAnsi="Cambria Math" w:cstheme="minorBidi"/>
+              <w:sz w:val="24"/>
+              <w:szCs w:val="24"/>
+              <w:lang w:val="id-ID"/>
+              <w14:ligatures w14:val="standardContextual"/>
+            </w:rPr>
+            <m:t>=</m:t>
+          </m:r>
+          <m:nary>
+            <m:naryPr>
+              <m:chr m:val="∑"/>
+              <m:limLoc m:val="undOvr"/>
+              <m:subHide m:val="1"/>
+              <m:supHide m:val="1"/>
+              <m:ctrlPr>
+                <w:rPr>
+                  <w:rFonts w:ascii="Cambria Math" w:eastAsiaTheme="minorHAnsi" w:hAnsi="Cambria Math" w:cstheme="minorBidi"/>
+                  <w:i/>
+                  <w:sz w:val="24"/>
+                  <w:szCs w:val="24"/>
+                  <w:lang w:val="id-ID"/>
+                  <w14:ligatures w14:val="standardContextual"/>
+                </w:rPr>
+              </m:ctrlPr>
+            </m:naryPr>
+            <m:sub/>
+            <m:sup/>
+            <m:e>
+              <m:sSup>
+                <m:sSupPr>
+                  <m:ctrlPr>
+                    <w:rPr>
+                      <w:rFonts w:ascii="Cambria Math" w:eastAsiaTheme="minorHAnsi" w:hAnsi="Cambria Math" w:cstheme="minorBidi"/>
+                      <w:i/>
+                      <w:sz w:val="24"/>
+                      <w:szCs w:val="24"/>
+                      <w:lang w:val="id-ID"/>
+                      <w14:ligatures w14:val="standardContextual"/>
+                    </w:rPr>
+                  </m:ctrlPr>
+                </m:sSupPr>
+                <m:e>
+                  <m:r>
+                    <w:rPr>
+                      <w:rFonts w:ascii="Cambria Math" w:eastAsiaTheme="minorHAnsi" w:hAnsi="Cambria Math" w:cstheme="minorBidi"/>
+                      <w:sz w:val="24"/>
+                      <w:szCs w:val="24"/>
+                      <w:lang w:val="id-ID"/>
+                      <w14:ligatures w14:val="standardContextual"/>
+                    </w:rPr>
+                    <m:t>x</m:t>
+                  </m:r>
+                </m:e>
+                <m:sup>
+                  <m:r>
+                    <w:rPr>
+                      <w:rFonts w:ascii="Cambria Math" w:eastAsiaTheme="minorHAnsi" w:hAnsi="Cambria Math" w:cstheme="minorBidi"/>
+                      <w:sz w:val="24"/>
+                      <w:szCs w:val="24"/>
+                      <w:lang w:val="id-ID"/>
+                      <w14:ligatures w14:val="standardContextual"/>
+                    </w:rPr>
+                    <m:t>'</m:t>
+                  </m:r>
+                </m:sup>
+              </m:sSup>
+              <m:r>
+                <w:rPr>
+                  <w:rFonts w:ascii="Cambria Math" w:eastAsiaTheme="minorHAnsi" w:hAnsi="Cambria Math" w:cstheme="minorBidi"/>
+                  <w:sz w:val="24"/>
+                  <w:szCs w:val="24"/>
+                  <w:lang w:val="id-ID"/>
+                  <w14:ligatures w14:val="standardContextual"/>
+                </w:rPr>
+                <m:t>≤x,</m:t>
+              </m:r>
+              <m:sSup>
+                <m:sSupPr>
+                  <m:ctrlPr>
+                    <w:rPr>
+                      <w:rFonts w:ascii="Cambria Math" w:eastAsiaTheme="minorHAnsi" w:hAnsi="Cambria Math" w:cstheme="minorBidi"/>
+                      <w:i/>
+                      <w:sz w:val="24"/>
+                      <w:szCs w:val="24"/>
+                      <w:lang w:val="id-ID"/>
+                      <w14:ligatures w14:val="standardContextual"/>
+                    </w:rPr>
+                  </m:ctrlPr>
+                </m:sSupPr>
+                <m:e>
+                  <m:r>
+                    <w:rPr>
+                      <w:rFonts w:ascii="Cambria Math" w:eastAsiaTheme="minorHAnsi" w:hAnsi="Cambria Math" w:cstheme="minorBidi"/>
+                      <w:sz w:val="24"/>
+                      <w:szCs w:val="24"/>
+                      <w:lang w:val="id-ID"/>
+                      <w14:ligatures w14:val="standardContextual"/>
+                    </w:rPr>
+                    <m:t>y</m:t>
+                  </m:r>
+                </m:e>
+                <m:sup>
+                  <m:r>
+                    <w:rPr>
+                      <w:rFonts w:ascii="Cambria Math" w:eastAsiaTheme="minorHAnsi" w:hAnsi="Cambria Math" w:cstheme="minorBidi"/>
+                      <w:sz w:val="24"/>
+                      <w:szCs w:val="24"/>
+                      <w:lang w:val="id-ID"/>
+                      <w14:ligatures w14:val="standardContextual"/>
+                    </w:rPr>
+                    <m:t>'</m:t>
+                  </m:r>
+                </m:sup>
+              </m:sSup>
+              <m:r>
+                <w:rPr>
+                  <w:rFonts w:ascii="Cambria Math" w:eastAsiaTheme="minorHAnsi" w:hAnsi="Cambria Math" w:cstheme="minorBidi"/>
+                  <w:sz w:val="24"/>
+                  <w:szCs w:val="24"/>
+                  <w:lang w:val="id-ID"/>
+                  <w14:ligatures w14:val="standardContextual"/>
+                </w:rPr>
+                <m:t>≤</m:t>
+              </m:r>
+              <m:r>
+                <w:rPr>
+                  <w:rFonts w:ascii="Cambria Math" w:eastAsiaTheme="minorHAnsi" w:hAnsi="Cambria Math" w:cstheme="minorBidi"/>
+                  <w:sz w:val="24"/>
+                  <w:szCs w:val="24"/>
+                  <w:lang w:val="id-ID"/>
+                  <w14:ligatures w14:val="standardContextual"/>
+                </w:rPr>
+                <m:t>y</m:t>
+              </m:r>
+            </m:e>
+          </m:nary>
+          <m:r>
+            <w:rPr>
+              <w:rFonts w:ascii="Cambria Math" w:eastAsiaTheme="minorHAnsi" w:hAnsi="Cambria Math" w:cstheme="minorBidi"/>
+              <w:sz w:val="24"/>
+              <w:szCs w:val="24"/>
+              <w:lang w:val="id-ID"/>
+              <w14:ligatures w14:val="standardContextual"/>
+            </w:rPr>
+            <m:t xml:space="preserve"> i</m:t>
+          </m:r>
+          <m:d>
+            <m:dPr>
+              <m:ctrlPr>
+                <w:rPr>
+                  <w:rFonts w:ascii="Cambria Math" w:eastAsiaTheme="minorHAnsi" w:hAnsi="Cambria Math" w:cstheme="minorBidi"/>
+                  <w:i/>
+                  <w:sz w:val="24"/>
+                  <w:szCs w:val="24"/>
+                  <w:lang w:val="id-ID"/>
+                  <w14:ligatures w14:val="standardContextual"/>
+                </w:rPr>
+              </m:ctrlPr>
+            </m:dPr>
+            <m:e>
+              <m:sSup>
+                <m:sSupPr>
+                  <m:ctrlPr>
+                    <w:rPr>
+                      <w:rFonts w:ascii="Cambria Math" w:eastAsiaTheme="minorHAnsi" w:hAnsi="Cambria Math" w:cstheme="minorBidi"/>
+                      <w:i/>
+                      <w:sz w:val="24"/>
+                      <w:szCs w:val="24"/>
+                      <w:lang w:val="id-ID"/>
+                      <w14:ligatures w14:val="standardContextual"/>
+                    </w:rPr>
+                  </m:ctrlPr>
+                </m:sSupPr>
+                <m:e>
+                  <m:r>
+                    <w:rPr>
+                      <w:rFonts w:ascii="Cambria Math" w:eastAsiaTheme="minorHAnsi" w:hAnsi="Cambria Math" w:cstheme="minorBidi"/>
+                      <w:sz w:val="24"/>
+                      <w:szCs w:val="24"/>
+                      <w:lang w:val="id-ID"/>
+                      <w14:ligatures w14:val="standardContextual"/>
+                    </w:rPr>
+                    <m:t>x</m:t>
+                  </m:r>
+                </m:e>
+                <m:sup>
+                  <m:r>
+                    <w:rPr>
+                      <w:rFonts w:ascii="Cambria Math" w:eastAsiaTheme="minorHAnsi" w:hAnsi="Cambria Math" w:cstheme="minorBidi"/>
+                      <w:sz w:val="24"/>
+                      <w:szCs w:val="24"/>
+                      <w:lang w:val="id-ID"/>
+                      <w14:ligatures w14:val="standardContextual"/>
+                    </w:rPr>
+                    <m:t>'</m:t>
+                  </m:r>
+                </m:sup>
+              </m:sSup>
+              <m:r>
+                <w:rPr>
+                  <w:rFonts w:ascii="Cambria Math" w:eastAsiaTheme="minorHAnsi" w:hAnsi="Cambria Math" w:cstheme="minorBidi"/>
+                  <w:sz w:val="24"/>
+                  <w:szCs w:val="24"/>
+                  <w:lang w:val="id-ID"/>
+                  <w14:ligatures w14:val="standardContextual"/>
+                </w:rPr>
+                <m:t>,</m:t>
+              </m:r>
+              <m:sSup>
+                <m:sSupPr>
+                  <m:ctrlPr>
+                    <w:rPr>
+                      <w:rFonts w:ascii="Cambria Math" w:eastAsiaTheme="minorHAnsi" w:hAnsi="Cambria Math" w:cstheme="minorBidi"/>
+                      <w:i/>
+                      <w:sz w:val="24"/>
+                      <w:szCs w:val="24"/>
+                      <w:lang w:val="id-ID"/>
+                      <w14:ligatures w14:val="standardContextual"/>
+                    </w:rPr>
+                  </m:ctrlPr>
+                </m:sSupPr>
+                <m:e>
+                  <m:r>
+                    <w:rPr>
+                      <w:rFonts w:ascii="Cambria Math" w:eastAsiaTheme="minorHAnsi" w:hAnsi="Cambria Math" w:cstheme="minorBidi"/>
+                      <w:sz w:val="24"/>
+                      <w:szCs w:val="24"/>
+                      <w:lang w:val="id-ID"/>
+                      <w14:ligatures w14:val="standardContextual"/>
+                    </w:rPr>
+                    <m:t>y</m:t>
+                  </m:r>
+                </m:e>
+                <m:sup>
+                  <m:r>
+                    <w:rPr>
+                      <w:rFonts w:ascii="Cambria Math" w:eastAsiaTheme="minorHAnsi" w:hAnsi="Cambria Math" w:cstheme="minorBidi"/>
+                      <w:sz w:val="24"/>
+                      <w:szCs w:val="24"/>
+                      <w:lang w:val="id-ID"/>
+                      <w14:ligatures w14:val="standardContextual"/>
+                    </w:rPr>
+                    <m:t>'</m:t>
+                  </m:r>
+                </m:sup>
+              </m:sSup>
+            </m:e>
+          </m:d>
+        </m:oMath>
+      </m:oMathPara>
+    </w:p>
+    <w:p>
+      <w:pPr>
+        <w:pStyle w:val="ListParagraph"/>
+        <w:spacing w:line="480" w:lineRule="auto"/>
+        <w:ind w:left="1440" w:firstLine="360"/>
+        <w:rPr>
+          <w:rFonts w:eastAsiaTheme="minorEastAsia" w:cstheme="minorBidi"/>
+          <w:sz w:val="24"/>
+          <w:szCs w:val="24"/>
+          <w:lang w:val="id-ID"/>
+          <w14:ligatures w14:val="standardContextual"/>
+        </w:rPr>
+      </w:pPr>
+      <m:oMathPara>
+        <m:oMathParaPr>
+          <m:jc m:val="center"/>
+        </m:oMathParaPr>
+        <m:oMath>
+          <m:r>
+            <w:rPr>
+              <w:rFonts w:ascii="Cambria Math" w:eastAsiaTheme="minorEastAsia" w:hAnsi="Cambria Math" w:cstheme="minorBidi"/>
+              <w:sz w:val="24"/>
+              <w:szCs w:val="24"/>
+              <w:lang w:val="id-ID"/>
+              <w14:ligatures w14:val="standardContextual"/>
+            </w:rPr>
+            <m:t>ii</m:t>
+          </m:r>
+          <m:d>
+            <m:dPr>
+              <m:ctrlPr>
+                <w:rPr>
+                  <w:rFonts w:ascii="Cambria Math" w:eastAsiaTheme="minorEastAsia" w:hAnsi="Cambria Math" w:cstheme="minorBidi"/>
+                  <w:i/>
+                  <w:sz w:val="24"/>
+                  <w:szCs w:val="24"/>
+                  <w:lang w:val="id-ID"/>
+                  <w14:ligatures w14:val="standardContextual"/>
+                </w:rPr>
+              </m:ctrlPr>
+            </m:dPr>
+            <m:e>
+              <m:r>
+                <w:rPr>
+                  <w:rFonts w:ascii="Cambria Math" w:eastAsiaTheme="minorEastAsia" w:hAnsi="Cambria Math" w:cstheme="minorBidi"/>
+                  <w:sz w:val="24"/>
+                  <w:szCs w:val="24"/>
+                  <w:lang w:val="id-ID"/>
+                  <w14:ligatures w14:val="standardContextual"/>
+                </w:rPr>
+                <m:t>x,y</m:t>
+              </m:r>
+            </m:e>
+          </m:d>
+          <m:r>
+            <w:rPr>
+              <w:rFonts w:ascii="Cambria Math" w:eastAsiaTheme="minorEastAsia" w:hAnsi="Cambria Math" w:cstheme="minorBidi"/>
+              <w:sz w:val="24"/>
+              <w:szCs w:val="24"/>
+              <w:lang w:val="id-ID"/>
+              <w14:ligatures w14:val="standardContextual"/>
+            </w:rPr>
+            <m:t>=i</m:t>
+          </m:r>
+          <m:d>
+            <m:dPr>
+              <m:ctrlPr>
+                <w:rPr>
+                  <w:rFonts w:ascii="Cambria Math" w:eastAsiaTheme="minorEastAsia" w:hAnsi="Cambria Math" w:cstheme="minorBidi"/>
+                  <w:i/>
+                  <w:sz w:val="24"/>
+                  <w:szCs w:val="24"/>
+                  <w:lang w:val="id-ID"/>
+                  <w14:ligatures w14:val="standardContextual"/>
+                </w:rPr>
+              </m:ctrlPr>
+            </m:dPr>
+            <m:e>
+              <m:r>
+                <w:rPr>
+                  <w:rFonts w:ascii="Cambria Math" w:eastAsiaTheme="minorEastAsia" w:hAnsi="Cambria Math" w:cstheme="minorBidi"/>
+                  <w:sz w:val="24"/>
+                  <w:szCs w:val="24"/>
+                  <w:lang w:val="id-ID"/>
+                  <w14:ligatures w14:val="standardContextual"/>
+                </w:rPr>
+                <m:t>x,y</m:t>
+              </m:r>
+            </m:e>
+          </m:d>
+          <m:r>
+            <w:rPr>
+              <w:rFonts w:ascii="Cambria Math" w:eastAsiaTheme="minorEastAsia" w:hAnsi="Cambria Math" w:cstheme="minorBidi"/>
+              <w:sz w:val="24"/>
+              <w:szCs w:val="24"/>
+              <w:lang w:val="id-ID"/>
+              <w14:ligatures w14:val="standardContextual"/>
+            </w:rPr>
+            <m:t>+</m:t>
+          </m:r>
+          <m:r>
+            <w:rPr>
+              <w:rFonts w:ascii="Cambria Math" w:eastAsiaTheme="minorEastAsia" w:hAnsi="Cambria Math" w:cstheme="minorBidi"/>
+              <w:sz w:val="24"/>
+              <w:szCs w:val="24"/>
+              <w:lang w:val="id-ID"/>
+              <w14:ligatures w14:val="standardContextual"/>
+            </w:rPr>
+            <m:t>ii</m:t>
+          </m:r>
+          <m:d>
+            <m:dPr>
+              <m:ctrlPr>
+                <w:rPr>
+                  <w:rFonts w:ascii="Cambria Math" w:eastAsiaTheme="minorEastAsia" w:hAnsi="Cambria Math" w:cstheme="minorBidi"/>
+                  <w:i/>
+                  <w:sz w:val="24"/>
+                  <w:szCs w:val="24"/>
+                  <w:lang w:val="id-ID"/>
+                  <w14:ligatures w14:val="standardContextual"/>
+                </w:rPr>
+              </m:ctrlPr>
+            </m:dPr>
+            <m:e>
+              <m:r>
+                <w:rPr>
+                  <w:rFonts w:ascii="Cambria Math" w:eastAsiaTheme="minorEastAsia" w:hAnsi="Cambria Math" w:cstheme="minorBidi"/>
+                  <w:sz w:val="24"/>
+                  <w:szCs w:val="24"/>
+                  <w:lang w:val="id-ID"/>
+                  <w14:ligatures w14:val="standardContextual"/>
+                </w:rPr>
+                <m:t>x-1,y</m:t>
+              </m:r>
+            </m:e>
+          </m:d>
+          <m:r>
+            <w:rPr>
+              <w:rFonts w:ascii="Cambria Math" w:eastAsiaTheme="minorEastAsia" w:hAnsi="Cambria Math" w:cstheme="minorBidi"/>
+              <w:sz w:val="24"/>
+              <w:szCs w:val="24"/>
+              <w:lang w:val="id-ID"/>
+              <w14:ligatures w14:val="standardContextual"/>
+            </w:rPr>
+            <m:t>+ii</m:t>
+          </m:r>
+          <m:d>
+            <m:dPr>
+              <m:ctrlPr>
+                <w:rPr>
+                  <w:rFonts w:ascii="Cambria Math" w:eastAsiaTheme="minorEastAsia" w:hAnsi="Cambria Math" w:cstheme="minorBidi"/>
+                  <w:i/>
+                  <w:sz w:val="24"/>
+                  <w:szCs w:val="24"/>
+                  <w:lang w:val="id-ID"/>
+                  <w14:ligatures w14:val="standardContextual"/>
+                </w:rPr>
+              </m:ctrlPr>
+            </m:dPr>
+            <m:e>
+              <m:r>
+                <w:rPr>
+                  <w:rFonts w:ascii="Cambria Math" w:eastAsiaTheme="minorEastAsia" w:hAnsi="Cambria Math" w:cstheme="minorBidi"/>
+                  <w:sz w:val="24"/>
+                  <w:szCs w:val="24"/>
+                  <w:lang w:val="id-ID"/>
+                  <w14:ligatures w14:val="standardContextual"/>
+                </w:rPr>
+                <m:t>x,y-1</m:t>
+              </m:r>
+            </m:e>
+          </m:d>
+          <m:r>
+            <w:rPr>
+              <w:rFonts w:ascii="Cambria Math" w:eastAsiaTheme="minorEastAsia" w:hAnsi="Cambria Math" w:cstheme="minorBidi"/>
+              <w:sz w:val="24"/>
+              <w:szCs w:val="24"/>
+              <w:lang w:val="id-ID"/>
+              <w14:ligatures w14:val="standardContextual"/>
+            </w:rPr>
+            <m:t>-ii(x-1,y-1</m:t>
+          </m:r>
+          <m:r>
+            <w:rPr>
+              <w:rFonts w:ascii="Cambria Math" w:eastAsiaTheme="minorEastAsia" w:hAnsi="Cambria Math" w:cstheme="minorBidi"/>
+              <w:sz w:val="24"/>
+              <w:szCs w:val="24"/>
+              <w:lang w:val="id-ID"/>
+              <w14:ligatures w14:val="standardContextual"/>
+            </w:rPr>
+            <m:t>)</m:t>
+          </m:r>
+        </m:oMath>
+      </m:oMathPara>
+    </w:p>
+    <w:p>
+      <w:pPr>
+        <w:pStyle w:val="ListParagraph"/>
+        <w:spacing w:line="480" w:lineRule="auto"/>
+        <w:ind w:left="1440" w:firstLine="360"/>
+        <w:rPr>
+          <w:rFonts w:eastAsiaTheme="minorHAnsi" w:cstheme="minorBidi"/>
+          <w:sz w:val="24"/>
+          <w:szCs w:val="24"/>
+          <w:lang w:val="id-ID"/>
+          <w14:ligatures w14:val="standardContextual"/>
+        </w:rPr>
+      </w:pPr>
+      <w:r>
+        <w:rPr>
+          <w:rFonts w:eastAsiaTheme="minorHAnsi" w:cstheme="minorBidi"/>
+          <w:sz w:val="24"/>
+          <w:szCs w:val="24"/>
+          <w:lang w:val="id-ID"/>
+          <w14:ligatures w14:val="standardContextual"/>
+        </w:rPr>
+        <w:t>Keterangan:</w:t>
+      </w:r>
+    </w:p>
+    <w:p>
+      <w:pPr>
+        <w:pStyle w:val="ListParagraph"/>
+        <w:spacing w:line="480" w:lineRule="auto"/>
+        <w:ind w:left="1080" w:firstLine="360"/>
+        <w:rPr>
+          <w:rFonts w:eastAsiaTheme="minorEastAsia" w:cstheme="minorBidi"/>
+          <w:i/>
+          <w:iCs/>
+          <w:sz w:val="24"/>
+          <w:szCs w:val="24"/>
+          <w:lang w:val="id-ID"/>
+          <w14:ligatures w14:val="standardContextual"/>
+        </w:rPr>
+      </w:pPr>
+      <m:oMath>
+        <m:r>
+          <w:rPr>
+            <w:rFonts w:ascii="Cambria Math" w:eastAsiaTheme="minorHAnsi" w:hAnsi="Cambria Math" w:cstheme="minorBidi"/>
+            <w:sz w:val="24"/>
+            <w:szCs w:val="24"/>
+            <w:lang w:val="id-ID"/>
+            <w14:ligatures w14:val="standardContextual"/>
+          </w:rPr>
+          <m:t>ii</m:t>
+        </m:r>
+        <m:d>
+          <m:dPr>
+            <m:ctrlPr>
+              <w:rPr>
+                <w:rFonts w:ascii="Cambria Math" w:eastAsiaTheme="minorHAnsi" w:hAnsi="Cambria Math" w:cstheme="minorBidi"/>
+                <w:i/>
+                <w:sz w:val="24"/>
+                <w:szCs w:val="24"/>
+                <w:lang w:val="id-ID"/>
+                <w14:ligatures w14:val="standardContextual"/>
+              </w:rPr>
+            </m:ctrlPr>
+          </m:dPr>
+          <m:e>
+            <m:r>
+              <w:rPr>
+                <w:rFonts w:ascii="Cambria Math" w:eastAsiaTheme="minorHAnsi" w:hAnsi="Cambria Math" w:cstheme="minorBidi"/>
+                <w:sz w:val="24"/>
+                <w:szCs w:val="24"/>
+                <w:lang w:val="id-ID"/>
+                <w14:ligatures w14:val="standardContextual"/>
+              </w:rPr>
+              <m:t>x,y</m:t>
+            </m:r>
+          </m:e>
+        </m:d>
+      </m:oMath>
+      <w:r>
+        <w:rPr>
+          <w:rFonts w:eastAsiaTheme="minorEastAsia" w:cstheme="minorBidi"/>
+          <w:sz w:val="24"/>
+          <w:szCs w:val="24"/>
+          <w:lang w:val="id-ID"/>
+          <w14:ligatures w14:val="standardContextual"/>
+        </w:rPr>
+        <w:t xml:space="preserve"> = Citra </w:t>
+      </w:r>
+      <w:r>
+        <w:rPr>
+          <w:rFonts w:eastAsiaTheme="minorEastAsia" w:cstheme="minorBidi"/>
+          <w:i/>
+          <w:iCs/>
+          <w:sz w:val="24"/>
+          <w:szCs w:val="24"/>
+          <w:lang w:val="id-ID"/>
+          <w14:ligatures w14:val="standardContextual"/>
+        </w:rPr>
+        <w:t xml:space="preserve">integral </w:t>
+      </w:r>
+      <w:r>
+        <w:rPr>
+          <w:rFonts w:eastAsiaTheme="minorEastAsia" w:cstheme="minorBidi"/>
+          <w:sz w:val="24"/>
+          <w:szCs w:val="24"/>
+          <w:lang w:val="id-ID"/>
+          <w14:ligatures w14:val="standardContextual"/>
+        </w:rPr>
+        <w:t xml:space="preserve">pada lokasi </w:t>
+      </w:r>
+      <w:r>
+        <w:rPr>
+          <w:rFonts w:eastAsiaTheme="minorEastAsia" w:cstheme="minorBidi"/>
+          <w:i/>
+          <w:iCs/>
+          <w:sz w:val="24"/>
+          <w:szCs w:val="24"/>
+          <w:lang w:val="id-ID"/>
+          <w14:ligatures w14:val="standardContextual"/>
+        </w:rPr>
+        <w:t>x, y</w:t>
+      </w:r>
+    </w:p>
+    <w:p>
+      <w:pPr>
+        <w:pStyle w:val="ListParagraph"/>
+        <w:spacing w:line="480" w:lineRule="auto"/>
+        <w:ind w:left="1080" w:firstLine="360"/>
+        <w:rPr>
+          <w:rFonts w:eastAsiaTheme="minorEastAsia" w:cstheme="minorBidi"/>
+          <w:iCs/>
+          <w:sz w:val="24"/>
+          <w:szCs w:val="24"/>
+          <w:lang w:val="id-ID"/>
+          <w14:ligatures w14:val="standardContextual"/>
+        </w:rPr>
+      </w:pPr>
+      <m:oMath>
+        <m:r>
+          <w:rPr>
+            <w:rFonts w:ascii="Cambria Math" w:eastAsiaTheme="minorHAnsi" w:hAnsi="Cambria Math" w:cstheme="minorBidi"/>
+            <w:sz w:val="24"/>
+            <w:szCs w:val="24"/>
+            <w:lang w:val="id-ID"/>
+            <w14:ligatures w14:val="standardContextual"/>
+          </w:rPr>
+          <m:t>i</m:t>
+        </m:r>
+        <m:d>
+          <m:dPr>
+            <m:ctrlPr>
+              <w:rPr>
+                <w:rFonts w:ascii="Cambria Math" w:eastAsiaTheme="minorHAnsi" w:hAnsi="Cambria Math" w:cstheme="minorBidi"/>
+                <w:i/>
+                <w:sz w:val="24"/>
+                <w:szCs w:val="24"/>
+                <w:lang w:val="id-ID"/>
+                <w14:ligatures w14:val="standardContextual"/>
+              </w:rPr>
+            </m:ctrlPr>
+          </m:dPr>
+          <m:e>
+            <m:sSup>
+              <m:sSupPr>
+                <m:ctrlPr>
+                  <w:rPr>
+                    <w:rFonts w:ascii="Cambria Math" w:eastAsiaTheme="minorHAnsi" w:hAnsi="Cambria Math" w:cstheme="minorBidi"/>
+                    <w:i/>
+                    <w:sz w:val="24"/>
+                    <w:szCs w:val="24"/>
+                    <w:lang w:val="id-ID"/>
+                    <w14:ligatures w14:val="standardContextual"/>
+                  </w:rPr>
+                </m:ctrlPr>
+              </m:sSupPr>
+              <m:e>
+                <m:r>
+                  <w:rPr>
+                    <w:rFonts w:ascii="Cambria Math" w:eastAsiaTheme="minorHAnsi" w:hAnsi="Cambria Math" w:cstheme="minorBidi"/>
+                    <w:sz w:val="24"/>
+                    <w:szCs w:val="24"/>
+                    <w:lang w:val="id-ID"/>
+                    <w14:ligatures w14:val="standardContextual"/>
+                  </w:rPr>
+                  <m:t>x</m:t>
+                </m:r>
+              </m:e>
+              <m:sup>
+                <m:r>
+                  <w:rPr>
+                    <w:rFonts w:ascii="Cambria Math" w:eastAsiaTheme="minorHAnsi" w:hAnsi="Cambria Math" w:cstheme="minorBidi"/>
+                    <w:sz w:val="24"/>
+                    <w:szCs w:val="24"/>
+                    <w:lang w:val="id-ID"/>
+                    <w14:ligatures w14:val="standardContextual"/>
+                  </w:rPr>
+                  <m:t>'</m:t>
+                </m:r>
+              </m:sup>
+            </m:sSup>
+            <m:r>
+              <w:rPr>
+                <w:rFonts w:ascii="Cambria Math" w:eastAsiaTheme="minorHAnsi" w:hAnsi="Cambria Math" w:cstheme="minorBidi"/>
+                <w:sz w:val="24"/>
+                <w:szCs w:val="24"/>
+                <w:lang w:val="id-ID"/>
+                <w14:ligatures w14:val="standardContextual"/>
+              </w:rPr>
+              <m:t>,</m:t>
+            </m:r>
+            <m:sSup>
+              <m:sSupPr>
+                <m:ctrlPr>
+                  <w:rPr>
+                    <w:rFonts w:ascii="Cambria Math" w:eastAsiaTheme="minorHAnsi" w:hAnsi="Cambria Math" w:cstheme="minorBidi"/>
+                    <w:i/>
+                    <w:sz w:val="24"/>
+                    <w:szCs w:val="24"/>
+                    <w:lang w:val="id-ID"/>
+                    <w14:ligatures w14:val="standardContextual"/>
+                  </w:rPr>
+                </m:ctrlPr>
+              </m:sSupPr>
+              <m:e>
+                <m:r>
+                  <w:rPr>
+                    <w:rFonts w:ascii="Cambria Math" w:eastAsiaTheme="minorHAnsi" w:hAnsi="Cambria Math" w:cstheme="minorBidi"/>
+                    <w:sz w:val="24"/>
+                    <w:szCs w:val="24"/>
+                    <w:lang w:val="id-ID"/>
+                    <w14:ligatures w14:val="standardContextual"/>
+                  </w:rPr>
+                  <m:t>y</m:t>
+                </m:r>
+              </m:e>
+              <m:sup>
+                <m:r>
+                  <w:rPr>
+                    <w:rFonts w:ascii="Cambria Math" w:eastAsiaTheme="minorHAnsi" w:hAnsi="Cambria Math" w:cstheme="minorBidi"/>
+                    <w:sz w:val="24"/>
+                    <w:szCs w:val="24"/>
+                    <w:lang w:val="id-ID"/>
+                    <w14:ligatures w14:val="standardContextual"/>
+                  </w:rPr>
+                  <m:t>'</m:t>
+                </m:r>
+              </m:sup>
+            </m:sSup>
+          </m:e>
+        </m:d>
+      </m:oMath>
+      <w:r>
+        <w:rPr>
+          <w:rFonts w:eastAsiaTheme="minorEastAsia" w:cstheme="minorBidi"/>
+          <w:i/>
+          <w:sz w:val="24"/>
+          <w:szCs w:val="24"/>
+          <w:lang w:val="id-ID"/>
+          <w14:ligatures w14:val="standardContextual"/>
+        </w:rPr>
+        <w:t xml:space="preserve"> </w:t>
+      </w:r>
+      <w:r>
+        <w:rPr>
+          <w:rFonts w:eastAsiaTheme="minorEastAsia" w:cstheme="minorBidi"/>
+          <w:iCs/>
+          <w:sz w:val="24"/>
+          <w:szCs w:val="24"/>
+          <w:lang w:val="id-ID"/>
+          <w14:ligatures w14:val="standardContextual"/>
+        </w:rPr>
+        <w:t>= Nilai piksel pada citra asli</w:t>
+      </w:r>
+    </w:p>
+    <w:p>
+      <w:pPr>
+        <w:pStyle w:val="ListParagraph"/>
+        <w:spacing w:line="480" w:lineRule="auto"/>
+        <w:ind w:left="1440" w:firstLine="360"/>
+        <w:rPr>
+          <w:rFonts w:eastAsiaTheme="minorHAnsi" w:cstheme="minorBidi"/>
+          <w:iCs/>
+          <w:sz w:val="24"/>
+          <w:szCs w:val="24"/>
+          <w:lang w:val="id-ID"/>
+          <w14:ligatures w14:val="standardContextual"/>
+        </w:rPr>
+      </w:pPr>
+      <w:r>
+        <w:rPr>
+          <w:rFonts w:eastAsiaTheme="minorHAnsi" w:cstheme="minorBidi"/>
+          <w:iCs/>
+          <w:sz w:val="24"/>
+          <w:szCs w:val="24"/>
+          <w:lang w:val="id-ID"/>
+          <w14:ligatures w14:val="standardContextual"/>
+        </w:rPr>
+        <w:t>Setelah menentukan elemen dari masing</w:t>
+      </w:r>
+      <w:r>
+        <w:rPr>
+          <w:rFonts w:eastAsiaTheme="minorHAnsi" w:cstheme="minorBidi"/>
+          <w:iCs/>
+          <w:sz w:val="24"/>
+          <w:szCs w:val="24"/>
+          <w:lang w:val="id-ID"/>
+          <w14:ligatures w14:val="standardContextual"/>
+        </w:rPr>
+        <w:t xml:space="preserve"> </w:t>
+      </w:r>
+      <w:r>
+        <w:rPr>
+          <w:rFonts w:eastAsiaTheme="minorHAnsi" w:cstheme="minorBidi"/>
+          <w:iCs/>
+          <w:sz w:val="24"/>
+          <w:szCs w:val="24"/>
+          <w:lang w:val="id-ID"/>
+          <w14:ligatures w14:val="standardContextual"/>
+        </w:rPr>
+        <w:t>–</w:t>
+      </w:r>
+      <w:r>
+        <w:rPr>
+          <w:rFonts w:eastAsiaTheme="minorHAnsi" w:cstheme="minorBidi"/>
+          <w:iCs/>
+          <w:sz w:val="24"/>
+          <w:szCs w:val="24"/>
+          <w:lang w:val="id-ID"/>
+          <w14:ligatures w14:val="standardContextual"/>
+        </w:rPr>
+        <w:t xml:space="preserve"> </w:t>
+      </w:r>
+      <w:r>
+        <w:rPr>
+          <w:rFonts w:eastAsiaTheme="minorHAnsi" w:cstheme="minorBidi"/>
+          <w:iCs/>
+          <w:sz w:val="24"/>
+          <w:szCs w:val="24"/>
+          <w:lang w:val="id-ID"/>
+          <w14:ligatures w14:val="standardContextual"/>
+        </w:rPr>
+        <w:t xml:space="preserve">masing </w:t>
+      </w:r>
+      <w:r>
+        <w:rPr>
+          <w:rFonts w:eastAsiaTheme="minorHAnsi" w:cstheme="minorBidi"/>
+          <w:i/>
+          <w:sz w:val="24"/>
+          <w:szCs w:val="24"/>
+          <w:lang w:val="id-ID"/>
+          <w14:ligatures w14:val="standardContextual"/>
+        </w:rPr>
+        <w:t>integral image</w:t>
+      </w:r>
+      <w:r>
+        <w:rPr>
+          <w:rFonts w:eastAsiaTheme="minorHAnsi" w:cstheme="minorBidi"/>
+          <w:iCs/>
+          <w:sz w:val="24"/>
+          <w:szCs w:val="24"/>
+          <w:lang w:val="id-ID"/>
+          <w14:ligatures w14:val="standardContextual"/>
+        </w:rPr>
+        <w:t xml:space="preserve">, selanjutnya menghitung Fitur dari </w:t>
+      </w:r>
+      <w:r>
+        <w:rPr>
+          <w:rFonts w:eastAsiaTheme="minorHAnsi" w:cstheme="minorBidi"/>
+          <w:i/>
+          <w:sz w:val="24"/>
+          <w:szCs w:val="24"/>
+          <w:lang w:val="id-ID"/>
+          <w14:ligatures w14:val="standardContextual"/>
+        </w:rPr>
+        <w:t>haar</w:t>
+      </w:r>
+      <w:r>
+        <w:rPr>
+          <w:rFonts w:eastAsiaTheme="minorHAnsi" w:cstheme="minorBidi"/>
+          <w:i/>
+          <w:sz w:val="24"/>
+          <w:szCs w:val="24"/>
+          <w:lang w:val="id-ID"/>
+          <w14:ligatures w14:val="standardContextual"/>
+        </w:rPr>
+        <w:t>-</w:t>
+      </w:r>
+      <w:r>
+        <w:rPr>
+          <w:rFonts w:eastAsiaTheme="minorHAnsi" w:cstheme="minorBidi"/>
+          <w:i/>
+          <w:sz w:val="24"/>
+          <w:szCs w:val="24"/>
+          <w:lang w:val="id-ID"/>
+          <w14:ligatures w14:val="standardContextual"/>
+        </w:rPr>
+        <w:t>like feature</w:t>
+      </w:r>
+      <w:r>
+        <w:rPr>
+          <w:rFonts w:eastAsiaTheme="minorHAnsi" w:cstheme="minorBidi"/>
+          <w:iCs/>
+          <w:sz w:val="24"/>
+          <w:szCs w:val="24"/>
+          <w:lang w:val="id-ID"/>
+          <w14:ligatures w14:val="standardContextual"/>
+        </w:rPr>
+        <w:t xml:space="preserve">, yang diilustrasikan pada </w:t>
+      </w:r>
+      <w:r>
+        <w:rPr>
+          <w:rFonts w:eastAsiaTheme="minorHAnsi" w:cstheme="minorBidi"/>
+          <w:b/>
+          <w:bCs/>
+          <w:iCs/>
+          <w:sz w:val="24"/>
+          <w:szCs w:val="24"/>
+          <w:lang w:val="id-ID"/>
+          <w14:ligatures w14:val="standardContextual"/>
+        </w:rPr>
+        <w:t>Gamba</w:t>
+      </w:r>
+      <w:r>
+        <w:rPr>
+          <w:rFonts w:eastAsiaTheme="minorHAnsi" w:cstheme="minorBidi"/>
+          <w:b/>
+          <w:bCs/>
+          <w:iCs/>
+          <w:sz w:val="24"/>
+          <w:szCs w:val="24"/>
+          <w:lang w:val="id-ID"/>
+          <w14:ligatures w14:val="standardContextual"/>
+        </w:rPr>
+        <w:t>r</w:t>
+      </w:r>
+      <w:r>
+        <w:rPr>
+          <w:rFonts w:eastAsiaTheme="minorHAnsi" w:cstheme="minorBidi"/>
+          <w:b/>
+          <w:bCs/>
+          <w:iCs/>
+          <w:sz w:val="24"/>
+          <w:szCs w:val="24"/>
+          <w:lang w:val="id-ID"/>
+          <w14:ligatures w14:val="standardContextual"/>
+        </w:rPr>
+        <w:t xml:space="preserve"> 3.4</w:t>
+      </w:r>
+      <w:r>
+        <w:rPr>
+          <w:rFonts w:eastAsiaTheme="minorHAnsi" w:cstheme="minorBidi"/>
+          <w:iCs/>
+          <w:sz w:val="24"/>
+          <w:szCs w:val="24"/>
+          <w:lang w:val="id-ID"/>
+          <w14:ligatures w14:val="standardContextual"/>
+        </w:rPr>
+        <w:t xml:space="preserve"> .</w:t>
+      </w:r>
+    </w:p>
+    <w:p>
+      <w:pPr>
+        <w:pStyle w:val="ListParagraph"/>
+        <w:spacing w:line="480" w:lineRule="auto"/>
+        <w:ind w:left="1080" w:firstLine="360"/>
+        <w:jc w:val="center"/>
+        <w:rPr>
+          <w:b/>
+          <w:bCs/>
+          <w:sz w:val="24"/>
+          <w:szCs w:val="24"/>
+          <w:lang w:val="id-ID"/>
+        </w:rPr>
+      </w:pPr>
+      <w:r>
+        <w:rPr>
+          <w:rFonts w:eastAsiaTheme="minorHAnsi" w:cstheme="minorBidi"/>
+          <w:iCs/>
+          <w:sz w:val="24"/>
+          <w:szCs w:val="24"/>
+          <w:lang w:val="id-ID"/>
+          <w14:ligatures w14:val="standardContextual"/>
+        </w:rPr>
+        <w:drawing>
+          <wp:inline distT="0" distB="0" distL="0" distR="0" wp14:anchorId="72CC2282" wp14:editId="631B8F39">
+            <wp:extent cx="1988820" cy="1220304"/>
+            <wp:effectExtent l="0" t="0" r="0" b="0"/>
+            <wp:docPr id="1156254683" name="Picture 1"/>
+            <wp:cNvGraphicFramePr>
+              <a:graphicFrameLocks xmlns:a="http://schemas.openxmlformats.org/drawingml/2006/main" noChangeAspect="1"/>
+            </wp:cNvGraphicFramePr>
+            <a:graphic xmlns:a="http://schemas.openxmlformats.org/drawingml/2006/main">
+              <a:graphicData uri="http://schemas.openxmlformats.org/drawingml/2006/picture">
+                <pic:pic xmlns:pic="http://schemas.openxmlformats.org/drawingml/2006/picture">
+                  <pic:nvPicPr>
+                    <pic:cNvPr id="1156254683" name=""/>
+                    <pic:cNvPicPr/>
+                  </pic:nvPicPr>
+                  <pic:blipFill>
+                    <a:blip r:embed="rId17"/>
+                    <a:stretch>
+                      <a:fillRect/>
+                    </a:stretch>
+                  </pic:blipFill>
+                  <pic:spPr>
+                    <a:xfrm>
+                      <a:off x="0" y="0"/>
+                      <a:ext cx="2024731" cy="1242338"/>
+                    </a:xfrm>
+                    <a:prstGeom prst="rect">
+                      <a:avLst/>
+                    </a:prstGeom>
+                  </pic:spPr>
+                </pic:pic>
+              </a:graphicData>
+            </a:graphic>
+          </wp:inline>
+        </w:drawing>
+      </w:r>
+    </w:p>
+    <w:p>
+      <w:pPr>
+        <w:pStyle w:val="ListParagraph"/>
+        <w:spacing w:line="480" w:lineRule="auto"/>
+        <w:ind w:left="1080" w:firstLine="360"/>
+        <w:jc w:val="center"/>
+        <w:rPr>
+          <w:i/>
+          <w:iCs/>
+          <w:sz w:val="24"/>
+          <w:szCs w:val="24"/>
+          <w:lang w:val="id-ID"/>
+        </w:rPr>
+      </w:pPr>
+      <w:r>
+        <w:rPr>
+          <w:b/>
+          <w:bCs/>
+          <w:sz w:val="24"/>
+          <w:szCs w:val="24"/>
+          <w:lang w:val="id-ID"/>
+        </w:rPr>
+        <w:t>Gambar 3.</w:t>
+      </w:r>
+      <w:r>
+        <w:rPr>
+          <w:b/>
+          <w:bCs/>
+          <w:sz w:val="24"/>
+          <w:szCs w:val="24"/>
+          <w:lang w:val="id-ID"/>
+        </w:rPr>
+        <w:t>4</w:t>
+      </w:r>
+      <w:r>
+        <w:rPr>
+          <w:sz w:val="24"/>
+          <w:szCs w:val="24"/>
+          <w:lang w:val="id-ID"/>
+        </w:rPr>
+        <w:t xml:space="preserve"> </w:t>
+      </w:r>
+      <w:r>
+        <w:rPr>
+          <w:sz w:val="24"/>
+          <w:szCs w:val="24"/>
+          <w:lang w:val="id-ID"/>
+        </w:rPr>
+        <w:t>Menghitung</w:t>
+      </w:r>
+      <w:r>
+        <w:rPr>
+          <w:sz w:val="24"/>
+          <w:szCs w:val="24"/>
+          <w:lang w:val="id-ID"/>
+        </w:rPr>
+        <w:t xml:space="preserve"> fitur dengan </w:t>
+      </w:r>
+      <w:r>
+        <w:rPr>
+          <w:i/>
+          <w:iCs/>
+          <w:sz w:val="24"/>
+          <w:szCs w:val="24"/>
+          <w:lang w:val="id-ID"/>
+        </w:rPr>
+        <w:t>Integral Image</w:t>
+      </w:r>
+    </w:p>
+    <w:p>
+      <w:pPr>
+        <w:pStyle w:val="ListParagraph"/>
+        <w:spacing w:line="480" w:lineRule="auto"/>
+        <w:ind w:left="1080" w:firstLine="360"/>
+        <w:jc w:val="center"/>
+        <w:rPr>
+          <w:sz w:val="24"/>
+          <w:szCs w:val="24"/>
+          <w:lang w:val="id-ID"/>
+        </w:rPr>
+      </w:pPr>
+      <w:r>
+        <w:rPr>
+          <w:sz w:val="24"/>
+          <w:szCs w:val="24"/>
+          <w:lang w:val="id-ID"/>
+        </w:rPr>
+        <w:t>Sumber: Dokumen Pribadi, 2024</w:t>
+      </w:r>
+    </w:p>
+    <w:p>
+      <w:pPr>
+        <w:pStyle w:val="ListParagraph"/>
+        <w:spacing w:line="480" w:lineRule="auto"/>
+        <w:ind w:left="1440" w:firstLine="360"/>
+        <w:rPr>
+          <w:rFonts w:eastAsiaTheme="minorHAnsi" w:cstheme="minorBidi"/>
+          <w:iCs/>
+          <w:sz w:val="24"/>
+          <w:szCs w:val="24"/>
+          <w:lang w:val="id-ID"/>
+          <w14:ligatures w14:val="standardContextual"/>
+        </w:rPr>
+      </w:pPr>
+      <w:r>
+        <w:rPr>
+          <w:rFonts w:eastAsiaTheme="minorHAnsi" w:cstheme="minorBidi"/>
+          <w:iCs/>
+          <w:sz w:val="24"/>
+          <w:szCs w:val="24"/>
+          <w:lang w:val="id-ID"/>
+          <w14:ligatures w14:val="standardContextual"/>
+        </w:rPr>
+        <w:t xml:space="preserve">Adapun rumus yang digunakan untuk menghitung nilai fitur dengan </w:t>
+      </w:r>
+      <w:r>
+        <w:rPr>
+          <w:rFonts w:eastAsiaTheme="minorHAnsi" w:cstheme="minorBidi"/>
+          <w:i/>
+          <w:sz w:val="24"/>
+          <w:szCs w:val="24"/>
+          <w:lang w:val="id-ID"/>
+          <w14:ligatures w14:val="standardContextual"/>
+        </w:rPr>
+        <w:t xml:space="preserve">Integral Image </w:t>
+      </w:r>
+      <w:r>
+        <w:rPr>
+          <w:rFonts w:eastAsiaTheme="minorHAnsi" w:cstheme="minorBidi"/>
+          <w:iCs/>
+          <w:sz w:val="24"/>
+          <w:szCs w:val="24"/>
+          <w:lang w:val="id-ID"/>
+          <w14:ligatures w14:val="standardContextual"/>
+        </w:rPr>
+        <w:t>adalah sebagai berikut</w:t>
+      </w:r>
+    </w:p>
+    <w:p>
+      <w:pPr>
+        <w:pStyle w:val="ListParagraph"/>
+        <w:spacing w:line="480" w:lineRule="auto"/>
+        <w:ind w:left="1440" w:firstLine="360"/>
+        <w:rPr>
+          <w:rFonts w:eastAsiaTheme="minorEastAsia" w:cstheme="minorBidi"/>
+          <w:iCs/>
+          <w:sz w:val="24"/>
+          <w:szCs w:val="24"/>
+          <w:lang w:val="id-ID"/>
+          <w14:ligatures w14:val="standardContextual"/>
+        </w:rPr>
+      </w:pPr>
+      <m:oMathPara>
+        <m:oMath>
+          <m:r>
+            <w:rPr>
+              <w:rFonts w:ascii="Cambria Math" w:eastAsiaTheme="minorEastAsia" w:hAnsi="Cambria Math" w:cstheme="minorBidi"/>
+              <w:sz w:val="24"/>
+              <w:szCs w:val="24"/>
+              <w:lang w:val="id-ID"/>
+              <w14:ligatures w14:val="standardContextual"/>
+            </w:rPr>
+            <m:t xml:space="preserve">Nilai </m:t>
+          </m:r>
+          <m:r>
+            <w:rPr>
+              <w:rFonts w:ascii="Cambria Math" w:eastAsiaTheme="minorHAnsi" w:hAnsi="Cambria Math" w:cstheme="minorBidi"/>
+              <w:sz w:val="24"/>
+              <w:szCs w:val="24"/>
+              <w:lang w:val="id-ID"/>
+              <w14:ligatures w14:val="standardContextual"/>
+            </w:rPr>
+            <m:t xml:space="preserve">D= </m:t>
+          </m:r>
+          <m:r>
+            <w:rPr>
+              <w:rFonts w:ascii="Cambria Math" w:eastAsiaTheme="minorHAnsi" w:hAnsi="Cambria Math" w:cstheme="minorBidi"/>
+              <w:sz w:val="24"/>
+              <w:szCs w:val="24"/>
+              <w:lang w:val="id-ID"/>
+              <w14:ligatures w14:val="standardContextual"/>
+            </w:rPr>
+            <m:t>D-B- C+A</m:t>
+          </m:r>
+        </m:oMath>
+      </m:oMathPara>
+    </w:p>
+    <w:p>
+      <w:pPr>
+        <w:pStyle w:val="ListParagraph"/>
+        <w:spacing w:line="720" w:lineRule="auto"/>
+        <w:ind w:left="1440" w:firstLine="360"/>
+        <w:rPr>
+          <w:rFonts w:eastAsiaTheme="minorEastAsia" w:cstheme="minorBidi"/>
+          <w:iCs/>
+          <w:sz w:val="24"/>
+          <w:szCs w:val="24"/>
+          <w:lang w:val="id-ID"/>
+          <w14:ligatures w14:val="standardContextual"/>
+        </w:rPr>
+      </w:pPr>
+      <m:oMathPara>
+        <m:oMath>
+          <m:r>
+            <w:rPr>
+              <w:rFonts w:ascii="Cambria Math" w:eastAsiaTheme="minorEastAsia" w:hAnsi="Cambria Math" w:cstheme="minorBidi"/>
+              <w:sz w:val="24"/>
+              <w:szCs w:val="24"/>
+              <w:lang w:val="id-ID"/>
+              <w14:ligatures w14:val="standardContextual"/>
+            </w:rPr>
+            <m:t>Nilai D=titik 4-titik 2-titik 3+titik 1</m:t>
+          </m:r>
+        </m:oMath>
+      </m:oMathPara>
+    </w:p>
+    <w:p>
+      <w:pPr>
+        <w:pStyle w:val="ListParagraph"/>
+        <w:numPr>
+          <w:ilvl w:val="0"/>
+          <w:numId w:val="34"/>
+        </w:numPr>
+        <w:spacing w:line="480" w:lineRule="auto"/>
+        <w:rPr>
+          <w:sz w:val="24"/>
+          <w:szCs w:val="24"/>
+          <w:lang w:val="id-ID"/>
+        </w:rPr>
+      </w:pPr>
+      <w:r>
+        <w:rPr>
+          <w:sz w:val="24"/>
+          <w:szCs w:val="24"/>
+          <w:lang w:val="id-ID"/>
+        </w:rPr>
+        <w:t>Klasifikasi Berdasarkan Fitur</w:t>
+      </w:r>
+      <w:r>
+        <w:rPr>
+          <w:sz w:val="24"/>
+          <w:szCs w:val="24"/>
+          <w:lang w:val="id-ID"/>
+        </w:rPr>
+        <w:t xml:space="preserve"> </w:t>
+      </w:r>
+      <w:r>
+        <w:rPr>
+          <w:sz w:val="24"/>
+          <w:szCs w:val="24"/>
+          <w:lang w:val="id-ID"/>
+        </w:rPr>
+        <w:t xml:space="preserve"> </w:t>
+      </w:r>
+    </w:p>
+    <w:p>
+      <w:pPr>
+        <w:pStyle w:val="ListParagraph"/>
+        <w:numPr>
+          <w:ilvl w:val="0"/>
+          <w:numId w:val="36"/>
+        </w:numPr>
+        <w:spacing w:line="480" w:lineRule="auto"/>
+        <w:rPr>
+          <w:sz w:val="24"/>
+          <w:szCs w:val="24"/>
+          <w:lang w:val="id-ID"/>
+        </w:rPr>
+      </w:pPr>
+      <w:r>
+        <w:rPr>
+          <w:sz w:val="24"/>
+          <w:szCs w:val="24"/>
+          <w:lang w:val="id-ID"/>
+        </w:rPr>
+        <w:t xml:space="preserve">Klasifikasi dengan </w:t>
+      </w:r>
+      <w:r>
+        <w:rPr>
+          <w:i/>
+          <w:iCs/>
+          <w:sz w:val="24"/>
+          <w:szCs w:val="24"/>
+          <w:lang w:val="id-ID"/>
+        </w:rPr>
+        <w:t>Ada</w:t>
+      </w:r>
+      <w:r>
+        <w:rPr>
+          <w:i/>
+          <w:iCs/>
+          <w:sz w:val="24"/>
+          <w:szCs w:val="24"/>
+          <w:lang w:val="id-ID"/>
+        </w:rPr>
+        <w:t>B</w:t>
+      </w:r>
+      <w:r>
+        <w:rPr>
+          <w:i/>
+          <w:iCs/>
+          <w:sz w:val="24"/>
+          <w:szCs w:val="24"/>
+          <w:lang w:val="id-ID"/>
+        </w:rPr>
+        <w:t>oost</w:t>
+      </w:r>
+    </w:p>
+    <w:p>
+      <w:pPr>
+        <w:pStyle w:val="ListParagraph"/>
+        <w:spacing w:line="480" w:lineRule="auto"/>
+        <w:ind w:left="1440" w:firstLine="0"/>
+        <w:rPr>
+          <w:sz w:val="24"/>
+          <w:szCs w:val="24"/>
+          <w:lang w:val="id-ID"/>
+        </w:rPr>
+      </w:pPr>
+    </w:p>
+    <w:p>
+      <w:pPr>
+        <w:pStyle w:val="ListParagraph"/>
+        <w:numPr>
+          <w:ilvl w:val="0"/>
+          <w:numId w:val="36"/>
+        </w:numPr>
+        <w:spacing w:line="480" w:lineRule="auto"/>
+        <w:rPr>
+          <w:sz w:val="24"/>
+          <w:szCs w:val="24"/>
+          <w:lang w:val="id-ID"/>
+        </w:rPr>
+      </w:pPr>
+      <w:r>
+        <w:rPr>
+          <w:sz w:val="24"/>
+          <w:szCs w:val="24"/>
+          <w:lang w:val="id-ID"/>
+        </w:rPr>
+        <w:t xml:space="preserve">Implementasi </w:t>
+      </w:r>
+      <w:r>
+        <w:rPr>
+          <w:i/>
+          <w:iCs/>
+          <w:sz w:val="24"/>
+          <w:szCs w:val="24"/>
+          <w:lang w:val="id-ID"/>
+        </w:rPr>
+        <w:t>Cascade Clas</w:t>
+      </w:r>
+      <w:r>
+        <w:rPr>
+          <w:i/>
+          <w:iCs/>
+          <w:sz w:val="24"/>
+          <w:szCs w:val="24"/>
+          <w:lang w:val="id-ID"/>
+        </w:rPr>
+        <w:t>sifier</w:t>
+      </w:r>
+    </w:p>
+    <w:p>
+      <w:pPr>
+        <w:pStyle w:val="ListParagraph"/>
+        <w:numPr>
+          <w:ilvl w:val="0"/>
+          <w:numId w:val="33"/>
+        </w:numPr>
+        <w:spacing w:line="480" w:lineRule="auto"/>
+        <w:rPr>
+          <w:sz w:val="24"/>
+          <w:szCs w:val="24"/>
+          <w:lang w:val="id-ID"/>
+        </w:rPr>
+      </w:pPr>
+      <w:r>
+        <w:rPr>
+          <w:sz w:val="24"/>
+          <w:szCs w:val="24"/>
+          <w:lang w:val="id-ID"/>
+        </w:rPr>
+        <w:t>Pengolahan citra</w:t>
       </w:r>
     </w:p>
     <w:p>
@@ -22918,6 +25963,95 @@
     </w:lvl>
   </w:abstractNum>
   <w:abstractNum w:abstractNumId="2" w15:restartNumberingAfterBreak="0">
+    <w:nsid w:val="07700E72"/>
+    <w:multiLevelType w:val="hybridMultilevel"/>
+    <w:tmpl w:val="B798EE42"/>
+    <w:lvl w:ilvl="0" w:tplc="FFFFFFFF">
+      <w:start w:val="1"/>
+      <w:numFmt w:val="decimal"/>
+      <w:lvlText w:val="%1."/>
+      <w:lvlJc w:val="left"/>
+      <w:pPr>
+        <w:ind w:left="720" w:hanging="360"/>
+      </w:pPr>
+      <w:rPr>
+        <w:rFonts w:hint="default"/>
+      </w:rPr>
+    </w:lvl>
+    <w:lvl w:ilvl="1" w:tplc="FFFFFFFF" w:tentative="1">
+      <w:start w:val="1"/>
+      <w:numFmt w:val="lowerLetter"/>
+      <w:lvlText w:val="%2."/>
+      <w:lvlJc w:val="left"/>
+      <w:pPr>
+        <w:ind w:left="1440" w:hanging="360"/>
+      </w:pPr>
+    </w:lvl>
+    <w:lvl w:ilvl="2" w:tplc="FFFFFFFF" w:tentative="1">
+      <w:start w:val="1"/>
+      <w:numFmt w:val="lowerRoman"/>
+      <w:lvlText w:val="%3."/>
+      <w:lvlJc w:val="right"/>
+      <w:pPr>
+        <w:ind w:left="2160" w:hanging="180"/>
+      </w:pPr>
+    </w:lvl>
+    <w:lvl w:ilvl="3" w:tplc="FFFFFFFF" w:tentative="1">
+      <w:start w:val="1"/>
+      <w:numFmt w:val="decimal"/>
+      <w:lvlText w:val="%4."/>
+      <w:lvlJc w:val="left"/>
+      <w:pPr>
+        <w:ind w:left="2880" w:hanging="360"/>
+      </w:pPr>
+    </w:lvl>
+    <w:lvl w:ilvl="4" w:tplc="FFFFFFFF" w:tentative="1">
+      <w:start w:val="1"/>
+      <w:numFmt w:val="lowerLetter"/>
+      <w:lvlText w:val="%5."/>
+      <w:lvlJc w:val="left"/>
+      <w:pPr>
+        <w:ind w:left="3600" w:hanging="360"/>
+      </w:pPr>
+    </w:lvl>
+    <w:lvl w:ilvl="5" w:tplc="FFFFFFFF" w:tentative="1">
+      <w:start w:val="1"/>
+      <w:numFmt w:val="lowerRoman"/>
+      <w:lvlText w:val="%6."/>
+      <w:lvlJc w:val="right"/>
+      <w:pPr>
+        <w:ind w:left="4320" w:hanging="180"/>
+      </w:pPr>
+    </w:lvl>
+    <w:lvl w:ilvl="6" w:tplc="FFFFFFFF" w:tentative="1">
+      <w:start w:val="1"/>
+      <w:numFmt w:val="decimal"/>
+      <w:lvlText w:val="%7."/>
+      <w:lvlJc w:val="left"/>
+      <w:pPr>
+        <w:ind w:left="5040" w:hanging="360"/>
+      </w:pPr>
+    </w:lvl>
+    <w:lvl w:ilvl="7" w:tplc="FFFFFFFF" w:tentative="1">
+      <w:start w:val="1"/>
+      <w:numFmt w:val="lowerLetter"/>
+      <w:lvlText w:val="%8."/>
+      <w:lvlJc w:val="left"/>
+      <w:pPr>
+        <w:ind w:left="5760" w:hanging="360"/>
+      </w:pPr>
+    </w:lvl>
+    <w:lvl w:ilvl="8" w:tplc="FFFFFFFF" w:tentative="1">
+      <w:start w:val="1"/>
+      <w:numFmt w:val="lowerRoman"/>
+      <w:lvlText w:val="%9."/>
+      <w:lvlJc w:val="right"/>
+      <w:pPr>
+        <w:ind w:left="6480" w:hanging="180"/>
+      </w:pPr>
+    </w:lvl>
+  </w:abstractNum>
+  <w:abstractNum w:abstractNumId="3" w15:restartNumberingAfterBreak="0">
     <w:nsid w:val="0801340A"/>
     <w:multiLevelType w:val="hybridMultilevel"/>
     <w:tmpl w:val="336E8120"/>
@@ -23003,7 +26137,7 @@
       </w:pPr>
     </w:lvl>
   </w:abstractNum>
-  <w:abstractNum w:abstractNumId="3" w15:restartNumberingAfterBreak="0">
+  <w:abstractNum w:abstractNumId="4" w15:restartNumberingAfterBreak="0">
     <w:nsid w:val="0AD65379"/>
     <w:multiLevelType w:val="hybridMultilevel"/>
     <w:tmpl w:val="1D1617C2"/>
@@ -23093,7 +26227,7 @@
       </w:pPr>
     </w:lvl>
   </w:abstractNum>
-  <w:abstractNum w:abstractNumId="4" w15:restartNumberingAfterBreak="0">
+  <w:abstractNum w:abstractNumId="5" w15:restartNumberingAfterBreak="0">
     <w:nsid w:val="0C22152D"/>
     <w:multiLevelType w:val="hybridMultilevel"/>
     <w:tmpl w:val="1C52FE8E"/>
@@ -23179,7 +26313,7 @@
       </w:pPr>
     </w:lvl>
   </w:abstractNum>
-  <w:abstractNum w:abstractNumId="5" w15:restartNumberingAfterBreak="0">
+  <w:abstractNum w:abstractNumId="6" w15:restartNumberingAfterBreak="0">
     <w:nsid w:val="0CB64371"/>
     <w:multiLevelType w:val="hybridMultilevel"/>
     <w:tmpl w:val="C832A30E"/>
@@ -23270,7 +26404,93 @@
       </w:pPr>
     </w:lvl>
   </w:abstractNum>
-  <w:abstractNum w:abstractNumId="6" w15:restartNumberingAfterBreak="0">
+  <w:abstractNum w:abstractNumId="7" w15:restartNumberingAfterBreak="0">
+    <w:nsid w:val="0DAD4549"/>
+    <w:multiLevelType w:val="hybridMultilevel"/>
+    <w:tmpl w:val="9754F096"/>
+    <w:lvl w:ilvl="0" w:tplc="38090011">
+      <w:start w:val="1"/>
+      <w:numFmt w:val="decimal"/>
+      <w:lvlText w:val="%1)"/>
+      <w:lvlJc w:val="left"/>
+      <w:pPr>
+        <w:ind w:left="1440" w:hanging="360"/>
+      </w:pPr>
+    </w:lvl>
+    <w:lvl w:ilvl="1" w:tplc="38090019" w:tentative="1">
+      <w:start w:val="1"/>
+      <w:numFmt w:val="lowerLetter"/>
+      <w:lvlText w:val="%2."/>
+      <w:lvlJc w:val="left"/>
+      <w:pPr>
+        <w:ind w:left="2160" w:hanging="360"/>
+      </w:pPr>
+    </w:lvl>
+    <w:lvl w:ilvl="2" w:tplc="3809001B" w:tentative="1">
+      <w:start w:val="1"/>
+      <w:numFmt w:val="lowerRoman"/>
+      <w:lvlText w:val="%3."/>
+      <w:lvlJc w:val="right"/>
+      <w:pPr>
+        <w:ind w:left="2880" w:hanging="180"/>
+      </w:pPr>
+    </w:lvl>
+    <w:lvl w:ilvl="3" w:tplc="3809000F" w:tentative="1">
+      <w:start w:val="1"/>
+      <w:numFmt w:val="decimal"/>
+      <w:lvlText w:val="%4."/>
+      <w:lvlJc w:val="left"/>
+      <w:pPr>
+        <w:ind w:left="3600" w:hanging="360"/>
+      </w:pPr>
+    </w:lvl>
+    <w:lvl w:ilvl="4" w:tplc="38090019" w:tentative="1">
+      <w:start w:val="1"/>
+      <w:numFmt w:val="lowerLetter"/>
+      <w:lvlText w:val="%5."/>
+      <w:lvlJc w:val="left"/>
+      <w:pPr>
+        <w:ind w:left="4320" w:hanging="360"/>
+      </w:pPr>
+    </w:lvl>
+    <w:lvl w:ilvl="5" w:tplc="3809001B" w:tentative="1">
+      <w:start w:val="1"/>
+      <w:numFmt w:val="lowerRoman"/>
+      <w:lvlText w:val="%6."/>
+      <w:lvlJc w:val="right"/>
+      <w:pPr>
+        <w:ind w:left="5040" w:hanging="180"/>
+      </w:pPr>
+    </w:lvl>
+    <w:lvl w:ilvl="6" w:tplc="3809000F" w:tentative="1">
+      <w:start w:val="1"/>
+      <w:numFmt w:val="decimal"/>
+      <w:lvlText w:val="%7."/>
+      <w:lvlJc w:val="left"/>
+      <w:pPr>
+        <w:ind w:left="5760" w:hanging="360"/>
+      </w:pPr>
+    </w:lvl>
+    <w:lvl w:ilvl="7" w:tplc="38090019" w:tentative="1">
+      <w:start w:val="1"/>
+      <w:numFmt w:val="lowerLetter"/>
+      <w:lvlText w:val="%8."/>
+      <w:lvlJc w:val="left"/>
+      <w:pPr>
+        <w:ind w:left="6480" w:hanging="360"/>
+      </w:pPr>
+    </w:lvl>
+    <w:lvl w:ilvl="8" w:tplc="3809001B" w:tentative="1">
+      <w:start w:val="1"/>
+      <w:numFmt w:val="lowerRoman"/>
+      <w:lvlText w:val="%9."/>
+      <w:lvlJc w:val="right"/>
+      <w:pPr>
+        <w:ind w:left="7200" w:hanging="180"/>
+      </w:pPr>
+    </w:lvl>
+  </w:abstractNum>
+  <w:abstractNum w:abstractNumId="8" w15:restartNumberingAfterBreak="0">
     <w:nsid w:val="132B156A"/>
     <w:multiLevelType w:val="hybridMultilevel"/>
     <w:tmpl w:val="88CEF0F8"/>
@@ -23356,7 +26576,7 @@
       </w:pPr>
     </w:lvl>
   </w:abstractNum>
-  <w:abstractNum w:abstractNumId="7" w15:restartNumberingAfterBreak="0">
+  <w:abstractNum w:abstractNumId="9" w15:restartNumberingAfterBreak="0">
     <w:nsid w:val="22AE283C"/>
     <w:multiLevelType w:val="hybridMultilevel"/>
     <w:tmpl w:val="4E84803E"/>
@@ -23443,7 +26663,7 @@
       </w:pPr>
     </w:lvl>
   </w:abstractNum>
-  <w:abstractNum w:abstractNumId="8" w15:restartNumberingAfterBreak="0">
+  <w:abstractNum w:abstractNumId="10" w15:restartNumberingAfterBreak="0">
     <w:nsid w:val="258B06B0"/>
     <w:multiLevelType w:val="hybridMultilevel"/>
     <w:tmpl w:val="B798EE42"/>
@@ -23532,7 +26752,7 @@
       </w:pPr>
     </w:lvl>
   </w:abstractNum>
-  <w:abstractNum w:abstractNumId="9" w15:restartNumberingAfterBreak="0">
+  <w:abstractNum w:abstractNumId="11" w15:restartNumberingAfterBreak="0">
     <w:nsid w:val="2A937D38"/>
     <w:multiLevelType w:val="hybridMultilevel"/>
     <w:tmpl w:val="2CEA67F0"/>
@@ -23618,7 +26838,7 @@
       </w:pPr>
     </w:lvl>
   </w:abstractNum>
-  <w:abstractNum w:abstractNumId="10" w15:restartNumberingAfterBreak="0">
+  <w:abstractNum w:abstractNumId="12" w15:restartNumberingAfterBreak="0">
     <w:nsid w:val="2E4D73BF"/>
     <w:multiLevelType w:val="hybridMultilevel"/>
     <w:tmpl w:val="5D701498"/>
@@ -23704,7 +26924,7 @@
       </w:pPr>
     </w:lvl>
   </w:abstractNum>
-  <w:abstractNum w:abstractNumId="11" w15:restartNumberingAfterBreak="0">
+  <w:abstractNum w:abstractNumId="13" w15:restartNumberingAfterBreak="0">
     <w:nsid w:val="2EA24B27"/>
     <w:multiLevelType w:val="hybridMultilevel"/>
     <w:tmpl w:val="C26C529A"/>
@@ -23790,7 +27010,7 @@
       </w:pPr>
     </w:lvl>
   </w:abstractNum>
-  <w:abstractNum w:abstractNumId="12" w15:restartNumberingAfterBreak="0">
+  <w:abstractNum w:abstractNumId="14" w15:restartNumberingAfterBreak="0">
     <w:nsid w:val="2EC150C9"/>
     <w:multiLevelType w:val="hybridMultilevel"/>
     <w:tmpl w:val="0DE6A5E4"/>
@@ -23876,7 +27096,93 @@
       </w:pPr>
     </w:lvl>
   </w:abstractNum>
-  <w:abstractNum w:abstractNumId="13" w15:restartNumberingAfterBreak="0">
+  <w:abstractNum w:abstractNumId="15" w15:restartNumberingAfterBreak="0">
+    <w:nsid w:val="30CE109F"/>
+    <w:multiLevelType w:val="hybridMultilevel"/>
+    <w:tmpl w:val="BDF864EE"/>
+    <w:lvl w:ilvl="0" w:tplc="38090011">
+      <w:start w:val="1"/>
+      <w:numFmt w:val="decimal"/>
+      <w:lvlText w:val="%1)"/>
+      <w:lvlJc w:val="left"/>
+      <w:pPr>
+        <w:ind w:left="1440" w:hanging="360"/>
+      </w:pPr>
+    </w:lvl>
+    <w:lvl w:ilvl="1" w:tplc="38090019" w:tentative="1">
+      <w:start w:val="1"/>
+      <w:numFmt w:val="lowerLetter"/>
+      <w:lvlText w:val="%2."/>
+      <w:lvlJc w:val="left"/>
+      <w:pPr>
+        <w:ind w:left="2160" w:hanging="360"/>
+      </w:pPr>
+    </w:lvl>
+    <w:lvl w:ilvl="2" w:tplc="3809001B" w:tentative="1">
+      <w:start w:val="1"/>
+      <w:numFmt w:val="lowerRoman"/>
+      <w:lvlText w:val="%3."/>
+      <w:lvlJc w:val="right"/>
+      <w:pPr>
+        <w:ind w:left="2880" w:hanging="180"/>
+      </w:pPr>
+    </w:lvl>
+    <w:lvl w:ilvl="3" w:tplc="3809000F" w:tentative="1">
+      <w:start w:val="1"/>
+      <w:numFmt w:val="decimal"/>
+      <w:lvlText w:val="%4."/>
+      <w:lvlJc w:val="left"/>
+      <w:pPr>
+        <w:ind w:left="3600" w:hanging="360"/>
+      </w:pPr>
+    </w:lvl>
+    <w:lvl w:ilvl="4" w:tplc="38090019" w:tentative="1">
+      <w:start w:val="1"/>
+      <w:numFmt w:val="lowerLetter"/>
+      <w:lvlText w:val="%5."/>
+      <w:lvlJc w:val="left"/>
+      <w:pPr>
+        <w:ind w:left="4320" w:hanging="360"/>
+      </w:pPr>
+    </w:lvl>
+    <w:lvl w:ilvl="5" w:tplc="3809001B" w:tentative="1">
+      <w:start w:val="1"/>
+      <w:numFmt w:val="lowerRoman"/>
+      <w:lvlText w:val="%6."/>
+      <w:lvlJc w:val="right"/>
+      <w:pPr>
+        <w:ind w:left="5040" w:hanging="180"/>
+      </w:pPr>
+    </w:lvl>
+    <w:lvl w:ilvl="6" w:tplc="3809000F" w:tentative="1">
+      <w:start w:val="1"/>
+      <w:numFmt w:val="decimal"/>
+      <w:lvlText w:val="%7."/>
+      <w:lvlJc w:val="left"/>
+      <w:pPr>
+        <w:ind w:left="5760" w:hanging="360"/>
+      </w:pPr>
+    </w:lvl>
+    <w:lvl w:ilvl="7" w:tplc="38090019" w:tentative="1">
+      <w:start w:val="1"/>
+      <w:numFmt w:val="lowerLetter"/>
+      <w:lvlText w:val="%8."/>
+      <w:lvlJc w:val="left"/>
+      <w:pPr>
+        <w:ind w:left="6480" w:hanging="360"/>
+      </w:pPr>
+    </w:lvl>
+    <w:lvl w:ilvl="8" w:tplc="3809001B" w:tentative="1">
+      <w:start w:val="1"/>
+      <w:numFmt w:val="lowerRoman"/>
+      <w:lvlText w:val="%9."/>
+      <w:lvlJc w:val="right"/>
+      <w:pPr>
+        <w:ind w:left="7200" w:hanging="180"/>
+      </w:pPr>
+    </w:lvl>
+  </w:abstractNum>
+  <w:abstractNum w:abstractNumId="16" w15:restartNumberingAfterBreak="0">
     <w:nsid w:val="317C2D7C"/>
     <w:multiLevelType w:val="hybridMultilevel"/>
     <w:tmpl w:val="63763C4C"/>
@@ -23962,7 +27268,7 @@
       </w:pPr>
     </w:lvl>
   </w:abstractNum>
-  <w:abstractNum w:abstractNumId="14" w15:restartNumberingAfterBreak="0">
+  <w:abstractNum w:abstractNumId="17" w15:restartNumberingAfterBreak="0">
     <w:nsid w:val="36BD2EB2"/>
     <w:multiLevelType w:val="hybridMultilevel"/>
     <w:tmpl w:val="3B56BB10"/>
@@ -24048,7 +27354,7 @@
       </w:pPr>
     </w:lvl>
   </w:abstractNum>
-  <w:abstractNum w:abstractNumId="15" w15:restartNumberingAfterBreak="0">
+  <w:abstractNum w:abstractNumId="18" w15:restartNumberingAfterBreak="0">
     <w:nsid w:val="3A9937A9"/>
     <w:multiLevelType w:val="hybridMultilevel"/>
     <w:tmpl w:val="8736AC32"/>
@@ -24138,7 +27444,93 @@
       </w:pPr>
     </w:lvl>
   </w:abstractNum>
-  <w:abstractNum w:abstractNumId="16" w15:restartNumberingAfterBreak="0">
+  <w:abstractNum w:abstractNumId="19" w15:restartNumberingAfterBreak="0">
+    <w:nsid w:val="415E7B55"/>
+    <w:multiLevelType w:val="hybridMultilevel"/>
+    <w:tmpl w:val="9DEACAA4"/>
+    <w:lvl w:ilvl="0" w:tplc="3809000F">
+      <w:start w:val="1"/>
+      <w:numFmt w:val="decimal"/>
+      <w:lvlText w:val="%1."/>
+      <w:lvlJc w:val="left"/>
+      <w:pPr>
+        <w:ind w:left="720" w:hanging="360"/>
+      </w:pPr>
+    </w:lvl>
+    <w:lvl w:ilvl="1" w:tplc="38090019" w:tentative="1">
+      <w:start w:val="1"/>
+      <w:numFmt w:val="lowerLetter"/>
+      <w:lvlText w:val="%2."/>
+      <w:lvlJc w:val="left"/>
+      <w:pPr>
+        <w:ind w:left="1440" w:hanging="360"/>
+      </w:pPr>
+    </w:lvl>
+    <w:lvl w:ilvl="2" w:tplc="3809001B" w:tentative="1">
+      <w:start w:val="1"/>
+      <w:numFmt w:val="lowerRoman"/>
+      <w:lvlText w:val="%3."/>
+      <w:lvlJc w:val="right"/>
+      <w:pPr>
+        <w:ind w:left="2160" w:hanging="180"/>
+      </w:pPr>
+    </w:lvl>
+    <w:lvl w:ilvl="3" w:tplc="3809000F" w:tentative="1">
+      <w:start w:val="1"/>
+      <w:numFmt w:val="decimal"/>
+      <w:lvlText w:val="%4."/>
+      <w:lvlJc w:val="left"/>
+      <w:pPr>
+        <w:ind w:left="2880" w:hanging="360"/>
+      </w:pPr>
+    </w:lvl>
+    <w:lvl w:ilvl="4" w:tplc="38090019" w:tentative="1">
+      <w:start w:val="1"/>
+      <w:numFmt w:val="lowerLetter"/>
+      <w:lvlText w:val="%5."/>
+      <w:lvlJc w:val="left"/>
+      <w:pPr>
+        <w:ind w:left="3600" w:hanging="360"/>
+      </w:pPr>
+    </w:lvl>
+    <w:lvl w:ilvl="5" w:tplc="3809001B" w:tentative="1">
+      <w:start w:val="1"/>
+      <w:numFmt w:val="lowerRoman"/>
+      <w:lvlText w:val="%6."/>
+      <w:lvlJc w:val="right"/>
+      <w:pPr>
+        <w:ind w:left="4320" w:hanging="180"/>
+      </w:pPr>
+    </w:lvl>
+    <w:lvl w:ilvl="6" w:tplc="3809000F" w:tentative="1">
+      <w:start w:val="1"/>
+      <w:numFmt w:val="decimal"/>
+      <w:lvlText w:val="%7."/>
+      <w:lvlJc w:val="left"/>
+      <w:pPr>
+        <w:ind w:left="5040" w:hanging="360"/>
+      </w:pPr>
+    </w:lvl>
+    <w:lvl w:ilvl="7" w:tplc="38090019" w:tentative="1">
+      <w:start w:val="1"/>
+      <w:numFmt w:val="lowerLetter"/>
+      <w:lvlText w:val="%8."/>
+      <w:lvlJc w:val="left"/>
+      <w:pPr>
+        <w:ind w:left="5760" w:hanging="360"/>
+      </w:pPr>
+    </w:lvl>
+    <w:lvl w:ilvl="8" w:tplc="3809001B" w:tentative="1">
+      <w:start w:val="1"/>
+      <w:numFmt w:val="lowerRoman"/>
+      <w:lvlText w:val="%9."/>
+      <w:lvlJc w:val="right"/>
+      <w:pPr>
+        <w:ind w:left="6480" w:hanging="180"/>
+      </w:pPr>
+    </w:lvl>
+  </w:abstractNum>
+  <w:abstractNum w:abstractNumId="20" w15:restartNumberingAfterBreak="0">
     <w:nsid w:val="447B56DD"/>
     <w:multiLevelType w:val="hybridMultilevel"/>
     <w:tmpl w:val="4336C21C"/>
@@ -24224,7 +27616,7 @@
       </w:pPr>
     </w:lvl>
   </w:abstractNum>
-  <w:abstractNum w:abstractNumId="17" w15:restartNumberingAfterBreak="0">
+  <w:abstractNum w:abstractNumId="21" w15:restartNumberingAfterBreak="0">
     <w:nsid w:val="47262FD8"/>
     <w:multiLevelType w:val="hybridMultilevel"/>
     <w:tmpl w:val="88F82F88"/>
@@ -24310,7 +27702,7 @@
       </w:pPr>
     </w:lvl>
   </w:abstractNum>
-  <w:abstractNum w:abstractNumId="18" w15:restartNumberingAfterBreak="0">
+  <w:abstractNum w:abstractNumId="22" w15:restartNumberingAfterBreak="0">
     <w:nsid w:val="49F45FEA"/>
     <w:multiLevelType w:val="hybridMultilevel"/>
     <w:tmpl w:val="BDB66AA4"/>
@@ -24396,7 +27788,7 @@
       </w:pPr>
     </w:lvl>
   </w:abstractNum>
-  <w:abstractNum w:abstractNumId="19" w15:restartNumberingAfterBreak="0">
+  <w:abstractNum w:abstractNumId="23" w15:restartNumberingAfterBreak="0">
     <w:nsid w:val="4EA60491"/>
     <w:multiLevelType w:val="hybridMultilevel"/>
     <w:tmpl w:val="09488D48"/>
@@ -24482,7 +27874,97 @@
       </w:pPr>
     </w:lvl>
   </w:abstractNum>
-  <w:abstractNum w:abstractNumId="20" w15:restartNumberingAfterBreak="0">
+  <w:abstractNum w:abstractNumId="24" w15:restartNumberingAfterBreak="0">
+    <w:nsid w:val="50906A91"/>
+    <w:multiLevelType w:val="hybridMultilevel"/>
+    <w:tmpl w:val="4D481E18"/>
+    <w:lvl w:ilvl="0" w:tplc="DB5875D0">
+      <w:start w:val="1"/>
+      <w:numFmt w:val="lowerLetter"/>
+      <w:lvlText w:val="%1."/>
+      <w:lvlJc w:val="left"/>
+      <w:pPr>
+        <w:ind w:left="1080" w:hanging="360"/>
+      </w:pPr>
+      <w:rPr>
+        <w:i w:val="0"/>
+        <w:iCs w:val="0"/>
+      </w:rPr>
+    </w:lvl>
+    <w:lvl w:ilvl="1" w:tplc="38090019" w:tentative="1">
+      <w:start w:val="1"/>
+      <w:numFmt w:val="lowerLetter"/>
+      <w:lvlText w:val="%2."/>
+      <w:lvlJc w:val="left"/>
+      <w:pPr>
+        <w:ind w:left="1800" w:hanging="360"/>
+      </w:pPr>
+    </w:lvl>
+    <w:lvl w:ilvl="2" w:tplc="3809001B" w:tentative="1">
+      <w:start w:val="1"/>
+      <w:numFmt w:val="lowerRoman"/>
+      <w:lvlText w:val="%3."/>
+      <w:lvlJc w:val="right"/>
+      <w:pPr>
+        <w:ind w:left="2520" w:hanging="180"/>
+      </w:pPr>
+    </w:lvl>
+    <w:lvl w:ilvl="3" w:tplc="3809000F" w:tentative="1">
+      <w:start w:val="1"/>
+      <w:numFmt w:val="decimal"/>
+      <w:lvlText w:val="%4."/>
+      <w:lvlJc w:val="left"/>
+      <w:pPr>
+        <w:ind w:left="3240" w:hanging="360"/>
+      </w:pPr>
+    </w:lvl>
+    <w:lvl w:ilvl="4" w:tplc="38090019" w:tentative="1">
+      <w:start w:val="1"/>
+      <w:numFmt w:val="lowerLetter"/>
+      <w:lvlText w:val="%5."/>
+      <w:lvlJc w:val="left"/>
+      <w:pPr>
+        <w:ind w:left="3960" w:hanging="360"/>
+      </w:pPr>
+    </w:lvl>
+    <w:lvl w:ilvl="5" w:tplc="3809001B" w:tentative="1">
+      <w:start w:val="1"/>
+      <w:numFmt w:val="lowerRoman"/>
+      <w:lvlText w:val="%6."/>
+      <w:lvlJc w:val="right"/>
+      <w:pPr>
+        <w:ind w:left="4680" w:hanging="180"/>
+      </w:pPr>
+    </w:lvl>
+    <w:lvl w:ilvl="6" w:tplc="3809000F" w:tentative="1">
+      <w:start w:val="1"/>
+      <w:numFmt w:val="decimal"/>
+      <w:lvlText w:val="%7."/>
+      <w:lvlJc w:val="left"/>
+      <w:pPr>
+        <w:ind w:left="5400" w:hanging="360"/>
+      </w:pPr>
+    </w:lvl>
+    <w:lvl w:ilvl="7" w:tplc="38090019" w:tentative="1">
+      <w:start w:val="1"/>
+      <w:numFmt w:val="lowerLetter"/>
+      <w:lvlText w:val="%8."/>
+      <w:lvlJc w:val="left"/>
+      <w:pPr>
+        <w:ind w:left="6120" w:hanging="360"/>
+      </w:pPr>
+    </w:lvl>
+    <w:lvl w:ilvl="8" w:tplc="3809001B" w:tentative="1">
+      <w:start w:val="1"/>
+      <w:numFmt w:val="lowerRoman"/>
+      <w:lvlText w:val="%9."/>
+      <w:lvlJc w:val="right"/>
+      <w:pPr>
+        <w:ind w:left="6840" w:hanging="180"/>
+      </w:pPr>
+    </w:lvl>
+  </w:abstractNum>
+  <w:abstractNum w:abstractNumId="25" w15:restartNumberingAfterBreak="0">
     <w:nsid w:val="52C923D3"/>
     <w:multiLevelType w:val="hybridMultilevel"/>
     <w:tmpl w:val="41E203CC"/>
@@ -24568,7 +28050,7 @@
       </w:pPr>
     </w:lvl>
   </w:abstractNum>
-  <w:abstractNum w:abstractNumId="21" w15:restartNumberingAfterBreak="0">
+  <w:abstractNum w:abstractNumId="26" w15:restartNumberingAfterBreak="0">
     <w:nsid w:val="5F3D7B3A"/>
     <w:multiLevelType w:val="hybridMultilevel"/>
     <w:tmpl w:val="41BC4EF2"/>
@@ -24654,7 +28136,7 @@
       </w:pPr>
     </w:lvl>
   </w:abstractNum>
-  <w:abstractNum w:abstractNumId="22" w15:restartNumberingAfterBreak="0">
+  <w:abstractNum w:abstractNumId="27" w15:restartNumberingAfterBreak="0">
     <w:nsid w:val="6AED430A"/>
     <w:multiLevelType w:val="hybridMultilevel"/>
     <w:tmpl w:val="40102BE4"/>
@@ -24740,7 +28222,7 @@
       </w:pPr>
     </w:lvl>
   </w:abstractNum>
-  <w:abstractNum w:abstractNumId="23" w15:restartNumberingAfterBreak="0">
+  <w:abstractNum w:abstractNumId="28" w15:restartNumberingAfterBreak="0">
     <w:nsid w:val="6B3D641F"/>
     <w:multiLevelType w:val="hybridMultilevel"/>
     <w:tmpl w:val="7CD6A6BC"/>
@@ -24826,7 +28308,7 @@
       </w:pPr>
     </w:lvl>
   </w:abstractNum>
-  <w:abstractNum w:abstractNumId="24" w15:restartNumberingAfterBreak="0">
+  <w:abstractNum w:abstractNumId="29" w15:restartNumberingAfterBreak="0">
     <w:nsid w:val="78825D1D"/>
     <w:multiLevelType w:val="hybridMultilevel"/>
     <w:tmpl w:val="6E680D86"/>
@@ -24917,7 +28399,7 @@
       </w:pPr>
     </w:lvl>
   </w:abstractNum>
-  <w:abstractNum w:abstractNumId="25" w15:restartNumberingAfterBreak="0">
+  <w:abstractNum w:abstractNumId="30" w15:restartNumberingAfterBreak="0">
     <w:nsid w:val="7A306196"/>
     <w:multiLevelType w:val="hybridMultilevel"/>
     <w:tmpl w:val="E620DAC8"/>
@@ -25003,7 +28485,7 @@
       </w:pPr>
     </w:lvl>
   </w:abstractNum>
-  <w:abstractNum w:abstractNumId="26" w15:restartNumberingAfterBreak="0">
+  <w:abstractNum w:abstractNumId="31" w15:restartNumberingAfterBreak="0">
     <w:nsid w:val="7ABF5435"/>
     <w:multiLevelType w:val="hybridMultilevel"/>
     <w:tmpl w:val="98E4F4A0"/>
@@ -25089,7 +28571,7 @@
       </w:pPr>
     </w:lvl>
   </w:abstractNum>
-  <w:abstractNum w:abstractNumId="27" w15:restartNumberingAfterBreak="0">
+  <w:abstractNum w:abstractNumId="32" w15:restartNumberingAfterBreak="0">
     <w:nsid w:val="7B7F01B4"/>
     <w:multiLevelType w:val="hybridMultilevel"/>
     <w:tmpl w:val="277071CA"/>
@@ -25214,7 +28696,7 @@
     </w:lvl>
   </w:abstractNum>
   <w:num w:numId="1" w16cid:durableId="704526621">
-    <w:abstractNumId w:val="27"/>
+    <w:abstractNumId w:val="32"/>
     <w:lvlOverride w:ilvl="0">
       <w:startOverride w:val="1"/>
     </w:lvlOverride>
@@ -25233,97 +28715,112 @@
     <w:abstractNumId w:val="1"/>
   </w:num>
   <w:num w:numId="3" w16cid:durableId="476260558">
-    <w:abstractNumId w:val="7"/>
+    <w:abstractNumId w:val="9"/>
   </w:num>
   <w:num w:numId="4" w16cid:durableId="1587958406">
-    <w:abstractNumId w:val="10"/>
+    <w:abstractNumId w:val="12"/>
   </w:num>
   <w:num w:numId="5" w16cid:durableId="901645349">
-    <w:abstractNumId w:val="9"/>
+    <w:abstractNumId w:val="11"/>
   </w:num>
   <w:num w:numId="6" w16cid:durableId="1210343962">
-    <w:abstractNumId w:val="18"/>
+    <w:abstractNumId w:val="22"/>
   </w:num>
   <w:num w:numId="7" w16cid:durableId="975600811">
-    <w:abstractNumId w:val="26"/>
+    <w:abstractNumId w:val="31"/>
   </w:num>
   <w:num w:numId="8" w16cid:durableId="129634280">
-    <w:abstractNumId w:val="21"/>
+    <w:abstractNumId w:val="26"/>
   </w:num>
   <w:num w:numId="9" w16cid:durableId="177937349">
     <w:abstractNumId w:val="0"/>
   </w:num>
   <w:num w:numId="10" w16cid:durableId="64383096">
+    <w:abstractNumId w:val="8"/>
+  </w:num>
+  <w:num w:numId="11" w16cid:durableId="1391533394">
+    <w:abstractNumId w:val="30"/>
+  </w:num>
+  <w:num w:numId="12" w16cid:durableId="2098674484">
+    <w:abstractNumId w:val="5"/>
+  </w:num>
+  <w:num w:numId="13" w16cid:durableId="1461342232">
+    <w:abstractNumId w:val="9"/>
+  </w:num>
+  <w:num w:numId="14" w16cid:durableId="2034570981">
     <w:abstractNumId w:val="6"/>
   </w:num>
-  <w:num w:numId="11" w16cid:durableId="1391533394">
-    <w:abstractNumId w:val="25"/>
-  </w:num>
-  <w:num w:numId="12" w16cid:durableId="2098674484">
-    <w:abstractNumId w:val="4"/>
-  </w:num>
-  <w:num w:numId="13" w16cid:durableId="1461342232">
-    <w:abstractNumId w:val="7"/>
-  </w:num>
-  <w:num w:numId="14" w16cid:durableId="2034570981">
-    <w:abstractNumId w:val="5"/>
-  </w:num>
   <w:num w:numId="15" w16cid:durableId="635570975">
-    <w:abstractNumId w:val="24"/>
+    <w:abstractNumId w:val="29"/>
   </w:num>
   <w:num w:numId="16" w16cid:durableId="858929787">
-    <w:abstractNumId w:val="15"/>
+    <w:abstractNumId w:val="18"/>
   </w:num>
   <w:num w:numId="17" w16cid:durableId="853492738">
-    <w:abstractNumId w:val="7"/>
+    <w:abstractNumId w:val="9"/>
     <w:lvlOverride w:ilvl="0">
       <w:startOverride w:val="1"/>
     </w:lvlOverride>
   </w:num>
   <w:num w:numId="18" w16cid:durableId="1294213592">
-    <w:abstractNumId w:val="2"/>
+    <w:abstractNumId w:val="3"/>
   </w:num>
   <w:num w:numId="19" w16cid:durableId="2055348302">
-    <w:abstractNumId w:val="3"/>
+    <w:abstractNumId w:val="4"/>
   </w:num>
   <w:num w:numId="20" w16cid:durableId="898636649">
-    <w:abstractNumId w:val="13"/>
+    <w:abstractNumId w:val="16"/>
   </w:num>
   <w:num w:numId="21" w16cid:durableId="1281495712">
-    <w:abstractNumId w:val="16"/>
+    <w:abstractNumId w:val="20"/>
   </w:num>
   <w:num w:numId="22" w16cid:durableId="2015918281">
-    <w:abstractNumId w:val="7"/>
+    <w:abstractNumId w:val="9"/>
     <w:lvlOverride w:ilvl="0">
       <w:startOverride w:val="1"/>
     </w:lvlOverride>
   </w:num>
   <w:num w:numId="23" w16cid:durableId="940643820">
-    <w:abstractNumId w:val="12"/>
+    <w:abstractNumId w:val="14"/>
   </w:num>
   <w:num w:numId="24" w16cid:durableId="668993521">
-    <w:abstractNumId w:val="8"/>
+    <w:abstractNumId w:val="10"/>
   </w:num>
   <w:num w:numId="25" w16cid:durableId="1430078901">
-    <w:abstractNumId w:val="22"/>
+    <w:abstractNumId w:val="27"/>
   </w:num>
   <w:num w:numId="26" w16cid:durableId="1283535693">
-    <w:abstractNumId w:val="20"/>
+    <w:abstractNumId w:val="25"/>
   </w:num>
   <w:num w:numId="27" w16cid:durableId="16200337">
-    <w:abstractNumId w:val="11"/>
+    <w:abstractNumId w:val="13"/>
   </w:num>
   <w:num w:numId="28" w16cid:durableId="1705325059">
+    <w:abstractNumId w:val="28"/>
+  </w:num>
+  <w:num w:numId="29" w16cid:durableId="1777362637">
     <w:abstractNumId w:val="23"/>
   </w:num>
-  <w:num w:numId="29" w16cid:durableId="1777362637">
+  <w:num w:numId="30" w16cid:durableId="824124783">
+    <w:abstractNumId w:val="21"/>
+  </w:num>
+  <w:num w:numId="31" w16cid:durableId="166360970">
+    <w:abstractNumId w:val="17"/>
+  </w:num>
+  <w:num w:numId="32" w16cid:durableId="1653631181">
+    <w:abstractNumId w:val="2"/>
+  </w:num>
+  <w:num w:numId="33" w16cid:durableId="185217688">
     <w:abstractNumId w:val="19"/>
   </w:num>
-  <w:num w:numId="30" w16cid:durableId="824124783">
-    <w:abstractNumId w:val="17"/>
+  <w:num w:numId="34" w16cid:durableId="104157608">
+    <w:abstractNumId w:val="24"/>
   </w:num>
-  <w:num w:numId="31" w16cid:durableId="166360970">
-    <w:abstractNumId w:val="14"/>
+  <w:num w:numId="35" w16cid:durableId="1696419038">
+    <w:abstractNumId w:val="15"/>
+  </w:num>
+  <w:num w:numId="36" w16cid:durableId="921836181">
+    <w:abstractNumId w:val="7"/>
   </w:num>
 </w:numbering>
 </file>

</xml_diff>